<commit_message>
add 2 tables and script
</commit_message>
<xml_diff>
--- a/tables/Table2.docx
+++ b/tables/Table2.docx
@@ -1,78 +1,94 @@
 
 <file path=word/document.xml><?xml version="1.0" encoding="utf-8"?>
-<w:document xmlns:w="http://schemas.openxmlformats.org/wordprocessingml/2006/main" xmlns:m="http://schemas.openxmlformats.org/officeDocument/2006/math" xmlns:r="http://schemas.openxmlformats.org/officeDocument/2006/relationships" xmlns:o="urn:schemas-microsoft-com:office:office" xmlns:v="urn:schemas-microsoft-com:vml" xmlns:w10="urn:schemas-microsoft-com:office:word" xmlns:a="http://schemas.openxmlformats.org/drawingml/2006/main" xmlns:pic="http://schemas.openxmlformats.org/drawingml/2006/picture" xmlns:wp="http://schemas.openxmlformats.org/drawingml/2006/wordprocessingDrawing">
+<w:document xmlns:wpc="http://schemas.microsoft.com/office/word/2010/wordprocessingCanvas" xmlns:cx="http://schemas.microsoft.com/office/drawing/2014/chartex" xmlns:cx1="http://schemas.microsoft.com/office/drawing/2015/9/8/chartex" xmlns:cx2="http://schemas.microsoft.com/office/drawing/2015/10/21/chartex" xmlns:cx3="http://schemas.microsoft.com/office/drawing/2016/5/9/chartex" xmlns:cx4="http://schemas.microsoft.com/office/drawing/2016/5/10/chartex" xmlns:cx5="http://schemas.microsoft.com/office/drawing/2016/5/11/chartex" xmlns:cx6="http://schemas.microsoft.com/office/drawing/2016/5/12/chartex" xmlns:cx7="http://schemas.microsoft.com/office/drawing/2016/5/13/chartex" xmlns:cx8="http://schemas.microsoft.com/office/drawing/2016/5/14/chartex" xmlns:mc="http://schemas.openxmlformats.org/markup-compatibility/2006" xmlns:aink="http://schemas.microsoft.com/office/drawing/2016/ink" xmlns:am3d="http://schemas.microsoft.com/office/drawing/2017/model3d" xmlns:o="urn:schemas-microsoft-com:office:office" xmlns:oel="http://schemas.microsoft.com/office/2019/extlst" xmlns:r="http://schemas.openxmlformats.org/officeDocument/2006/relationships" xmlns:m="http://schemas.openxmlformats.org/officeDocument/2006/math" xmlns:v="urn:schemas-microsoft-com:vml" xmlns:wp14="http://schemas.microsoft.com/office/word/2010/wordprocessingDrawing" xmlns:wp="http://schemas.openxmlformats.org/drawingml/2006/wordprocessingDrawing" xmlns:w10="urn:schemas-microsoft-com:office:word" xmlns:w="http://schemas.openxmlformats.org/wordprocessingml/2006/main" xmlns:w14="http://schemas.microsoft.com/office/word/2010/wordml" xmlns:w15="http://schemas.microsoft.com/office/word/2012/wordml" xmlns:w16cex="http://schemas.microsoft.com/office/word/2018/wordml/cex" xmlns:w16cid="http://schemas.microsoft.com/office/word/2016/wordml/cid" xmlns:w16="http://schemas.microsoft.com/office/word/2018/wordml" xmlns:w16du="http://schemas.microsoft.com/office/word/2023/wordml/word16du" xmlns:w16sdtdh="http://schemas.microsoft.com/office/word/2020/wordml/sdtdatahash" xmlns:w16sdtfl="http://schemas.microsoft.com/office/word/2024/wordml/sdtformatlock" xmlns:w16se="http://schemas.microsoft.com/office/word/2015/wordml/symex" xmlns:wpg="http://schemas.microsoft.com/office/word/2010/wordprocessingGroup" xmlns:wpi="http://schemas.microsoft.com/office/word/2010/wordprocessingInk" xmlns:wne="http://schemas.microsoft.com/office/word/2006/wordml" xmlns:wps="http://schemas.microsoft.com/office/word/2010/wordprocessingShape" mc:Ignorable="w14 w15 w16se w16cid w16 w16cex w16sdtdh w16sdtfl w16du wp14">
   <w:body>
-    <w:tbl xmlns:w="http://schemas.openxmlformats.org/wordprocessingml/2006/main" xmlns:wp="http://schemas.openxmlformats.org/drawingml/2006/wordprocessingDrawing" xmlns:r="http://schemas.openxmlformats.org/officeDocument/2006/relationships" xmlns:w14="http://schemas.microsoft.com/office/word/2010/wordml">
+    <w:p>
+      <w:pPr>
+        <w:pStyle w:val="Caption"/>
+        <w:keepNext/>
+      </w:pPr>
+      <w:r>
+        <w:t xml:space="preserve">Table </w:t>
+      </w:r>
+      <w:fldSimple w:instr=" SEQ Table \* ARABIC ">
+        <w:r>
+          <w:rPr>
+            <w:noProof/>
+          </w:rPr>
+          <w:t>1</w:t>
+        </w:r>
+      </w:fldSimple>
+      <w:r>
+        <w:t>Major sources of information about antibiotic parents (N = 704)</w:t>
+      </w:r>
+    </w:p>
+    <w:tbl>
       <w:tblPr>
+        <w:tblStyle w:val="Table"/>
+        <w:tblW w:w="5000" w:type="pct"/>
+        <w:jc w:val="center"/>
         <w:tblCellMar>
-          <w:top w:w="0" w:type="dxa"/>
-          <w:bottom w:w="0" w:type="dxa"/>
-          <w:start w:w="60" w:type="dxa"/>
-          <w:end w:w="60" w:type="dxa"/>
+          <w:left w:w="60" w:type="dxa"/>
+          <w:right w:w="60" w:type="dxa"/>
         </w:tblCellMar>
-        <w:tblW w:type="auto" w:w="0"/>
-        <w:tblLook w:firstRow="0" w:lastRow="0" w:firstColumn="0" w:lastColumn="0" w:noHBand="0" w:noVBand="0"/>
-        <w:jc w:val="center"/>
+        <w:tblLook w:val="0000" w:firstRow="0" w:lastRow="0" w:firstColumn="0" w:lastColumn="0" w:noHBand="0" w:noVBand="0"/>
       </w:tblPr>
+      <w:tblGrid>
+        <w:gridCol w:w="7956"/>
+        <w:gridCol w:w="1524"/>
+      </w:tblGrid>
       <w:tr>
         <w:trPr>
           <w:cantSplit/>
           <w:tblHeader/>
+          <w:jc w:val="center"/>
         </w:trPr>
         <w:tc>
           <w:tcPr>
+            <w:tcW w:w="4196" w:type="pct"/>
             <w:tcBorders>
               <w:top w:val="single" w:sz="16" w:space="0" w:color="D3D3D3"/>
+              <w:left w:val="single" w:sz="0" w:space="0" w:color="D3D3D3"/>
               <w:bottom w:val="single" w:sz="16" w:space="0" w:color="D3D3D3"/>
-              <w:start w:val="single" w:space="0" w:color="D3D3D3"/>
             </w:tcBorders>
           </w:tcPr>
           <w:p>
             <w:pPr>
-              <w:spacing w:before="0" w:after="60"/>
               <w:keepNext/>
-              <w:jc w:val="start"/>
+              <w:spacing w:after="60"/>
             </w:pPr>
             <w:r>
               <w:rPr>
-                <w:b w:val="true"/>
                 <w:rFonts w:ascii="Calibri" w:hAnsi="Calibri"/>
+                <w:b/>
                 <w:sz w:val="20"/>
               </w:rPr>
-              <w:t xml:space="preserve">Characteristic</w:t>
+              <w:t>Characteristic</w:t>
             </w:r>
           </w:p>
         </w:tc>
         <w:tc>
           <w:tcPr>
+            <w:tcW w:w="804" w:type="pct"/>
             <w:tcBorders>
               <w:top w:val="single" w:sz="16" w:space="0" w:color="D3D3D3"/>
               <w:bottom w:val="single" w:sz="16" w:space="0" w:color="D3D3D3"/>
-              <w:end w:val="single" w:space="0" w:color="D3D3D3"/>
+              <w:right w:val="single" w:sz="0" w:space="0" w:color="D3D3D3"/>
             </w:tcBorders>
           </w:tcPr>
           <w:p>
             <w:pPr>
-              <w:spacing w:before="0" w:after="60"/>
               <w:keepNext/>
+              <w:spacing w:after="60"/>
               <w:jc w:val="center"/>
             </w:pPr>
             <w:r>
               <w:rPr>
-                <w:b w:val="true"/>
                 <w:rFonts w:ascii="Calibri" w:hAnsi="Calibri"/>
+                <w:b/>
                 <w:sz w:val="20"/>
               </w:rPr>
-              <w:t xml:space="preserve">N = 704</w:t>
-            </w:r>
-            <w:r>
-              <w:rPr>
-                <w:vertAlign w:val="superscript"/>
-                <w:i/>
-                <w:rFonts w:ascii="Calibri" w:hAnsi="Calibri"/>
-                <w:sz w:val="20"/>
-              </w:rPr>
-              <w:t xml:space="default">1</w:t>
+              <w:t>N = 704</w:t>
             </w:r>
           </w:p>
         </w:tc>
@@ -80,44 +96,46 @@
       <w:tr>
         <w:trPr>
           <w:cantSplit/>
+          <w:jc w:val="center"/>
         </w:trPr>
         <w:tc>
           <w:tcPr>
+            <w:tcW w:w="4196" w:type="pct"/>
             <w:tcBorders>
-              <w:top w:val="single" w:space="0" w:color="D3D3D3"/>
-              <w:bottom w:val="single" w:space="0" w:color="D3D3D3"/>
-              <w:start w:val="single" w:space="0" w:color="D3D3D3"/>
-              <w:end w:val="single" w:space="0" w:color="D3D3D3"/>
+              <w:top w:val="single" w:sz="0" w:space="0" w:color="D3D3D3"/>
+              <w:left w:val="single" w:sz="0" w:space="0" w:color="D3D3D3"/>
+              <w:bottom w:val="single" w:sz="0" w:space="0" w:color="D3D3D3"/>
+              <w:right w:val="single" w:sz="0" w:space="0" w:color="D3D3D3"/>
             </w:tcBorders>
           </w:tcPr>
           <w:p>
             <w:pPr>
-              <w:spacing w:before="0" w:after="60"/>
               <w:keepNext/>
-              <w:jc w:val="start"/>
+              <w:spacing w:after="60"/>
             </w:pPr>
             <w:r>
               <w:rPr>
                 <w:rFonts w:ascii="Calibri" w:hAnsi="Calibri"/>
                 <w:sz w:val="20"/>
               </w:rPr>
-              <w:t xml:space="default">Information provided by pharmaceutical companies leaflet</w:t>
+              <w:t>Information provided by pharmaceutical companies leaflet</w:t>
             </w:r>
           </w:p>
         </w:tc>
         <w:tc>
           <w:tcPr>
+            <w:tcW w:w="804" w:type="pct"/>
             <w:tcBorders>
-              <w:top w:val="single" w:space="0" w:color="D3D3D3"/>
-              <w:bottom w:val="single" w:space="0" w:color="D3D3D3"/>
-              <w:start w:val="single" w:space="0" w:color="D3D3D3"/>
-              <w:end w:val="single" w:space="0" w:color="D3D3D3"/>
+              <w:top w:val="single" w:sz="0" w:space="0" w:color="D3D3D3"/>
+              <w:left w:val="single" w:sz="0" w:space="0" w:color="D3D3D3"/>
+              <w:bottom w:val="single" w:sz="0" w:space="0" w:color="D3D3D3"/>
+              <w:right w:val="single" w:sz="0" w:space="0" w:color="D3D3D3"/>
             </w:tcBorders>
           </w:tcPr>
           <w:p>
             <w:pPr>
-              <w:spacing w:before="0" w:after="60"/>
               <w:keepNext/>
+              <w:spacing w:after="60"/>
               <w:jc w:val="center"/>
             </w:pPr>
             <w:r>
@@ -125,7 +143,7 @@
                 <w:rFonts w:ascii="Calibri" w:hAnsi="Calibri"/>
                 <w:sz w:val="20"/>
               </w:rPr>
-              <w:t xml:space="default">78 (11%)</w:t>
+              <w:t>78 (11%)</w:t>
             </w:r>
           </w:p>
         </w:tc>
@@ -133,44 +151,46 @@
       <w:tr>
         <w:trPr>
           <w:cantSplit/>
+          <w:jc w:val="center"/>
         </w:trPr>
         <w:tc>
           <w:tcPr>
+            <w:tcW w:w="4196" w:type="pct"/>
             <w:tcBorders>
-              <w:top w:val="single" w:space="0" w:color="D3D3D3"/>
-              <w:bottom w:val="single" w:space="0" w:color="D3D3D3"/>
-              <w:start w:val="single" w:space="0" w:color="D3D3D3"/>
-              <w:end w:val="single" w:space="0" w:color="D3D3D3"/>
+              <w:top w:val="single" w:sz="0" w:space="0" w:color="D3D3D3"/>
+              <w:left w:val="single" w:sz="0" w:space="0" w:color="D3D3D3"/>
+              <w:bottom w:val="single" w:sz="0" w:space="0" w:color="D3D3D3"/>
+              <w:right w:val="single" w:sz="0" w:space="0" w:color="D3D3D3"/>
             </w:tcBorders>
           </w:tcPr>
           <w:p>
             <w:pPr>
-              <w:spacing w:before="0" w:after="60"/>
               <w:keepNext/>
-              <w:jc w:val="start"/>
+              <w:spacing w:after="60"/>
             </w:pPr>
             <w:r>
               <w:rPr>
                 <w:rFonts w:ascii="Calibri" w:hAnsi="Calibri"/>
                 <w:sz w:val="20"/>
               </w:rPr>
-              <w:t xml:space="default">Information from prescribers</w:t>
+              <w:t>Information from prescribers</w:t>
             </w:r>
           </w:p>
         </w:tc>
         <w:tc>
           <w:tcPr>
+            <w:tcW w:w="804" w:type="pct"/>
             <w:tcBorders>
-              <w:top w:val="single" w:space="0" w:color="D3D3D3"/>
-              <w:bottom w:val="single" w:space="0" w:color="D3D3D3"/>
-              <w:start w:val="single" w:space="0" w:color="D3D3D3"/>
-              <w:end w:val="single" w:space="0" w:color="D3D3D3"/>
+              <w:top w:val="single" w:sz="0" w:space="0" w:color="D3D3D3"/>
+              <w:left w:val="single" w:sz="0" w:space="0" w:color="D3D3D3"/>
+              <w:bottom w:val="single" w:sz="0" w:space="0" w:color="D3D3D3"/>
+              <w:right w:val="single" w:sz="0" w:space="0" w:color="D3D3D3"/>
             </w:tcBorders>
           </w:tcPr>
           <w:p>
             <w:pPr>
-              <w:spacing w:before="0" w:after="60"/>
               <w:keepNext/>
+              <w:spacing w:after="60"/>
               <w:jc w:val="center"/>
             </w:pPr>
             <w:r>
@@ -178,7 +198,7 @@
                 <w:rFonts w:ascii="Calibri" w:hAnsi="Calibri"/>
                 <w:sz w:val="20"/>
               </w:rPr>
-              <w:t xml:space="default">607 (86%)</w:t>
+              <w:t>607 (86%)</w:t>
             </w:r>
           </w:p>
         </w:tc>
@@ -186,44 +206,46 @@
       <w:tr>
         <w:trPr>
           <w:cantSplit/>
+          <w:jc w:val="center"/>
         </w:trPr>
         <w:tc>
           <w:tcPr>
+            <w:tcW w:w="4196" w:type="pct"/>
             <w:tcBorders>
-              <w:top w:val="single" w:space="0" w:color="D3D3D3"/>
-              <w:bottom w:val="single" w:space="0" w:color="D3D3D3"/>
-              <w:start w:val="single" w:space="0" w:color="D3D3D3"/>
-              <w:end w:val="single" w:space="0" w:color="D3D3D3"/>
+              <w:top w:val="single" w:sz="0" w:space="0" w:color="D3D3D3"/>
+              <w:left w:val="single" w:sz="0" w:space="0" w:color="D3D3D3"/>
+              <w:bottom w:val="single" w:sz="0" w:space="0" w:color="D3D3D3"/>
+              <w:right w:val="single" w:sz="0" w:space="0" w:color="D3D3D3"/>
             </w:tcBorders>
           </w:tcPr>
           <w:p>
             <w:pPr>
-              <w:spacing w:before="0" w:after="60"/>
               <w:keepNext/>
-              <w:jc w:val="start"/>
+              <w:spacing w:after="60"/>
             </w:pPr>
             <w:r>
               <w:rPr>
                 <w:rFonts w:ascii="Calibri" w:hAnsi="Calibri"/>
                 <w:sz w:val="20"/>
               </w:rPr>
-              <w:t xml:space="default">Information from dispensers</w:t>
+              <w:t>Information from dispensers</w:t>
             </w:r>
           </w:p>
         </w:tc>
         <w:tc>
           <w:tcPr>
+            <w:tcW w:w="804" w:type="pct"/>
             <w:tcBorders>
-              <w:top w:val="single" w:space="0" w:color="D3D3D3"/>
-              <w:bottom w:val="single" w:space="0" w:color="D3D3D3"/>
-              <w:start w:val="single" w:space="0" w:color="D3D3D3"/>
-              <w:end w:val="single" w:space="0" w:color="D3D3D3"/>
+              <w:top w:val="single" w:sz="0" w:space="0" w:color="D3D3D3"/>
+              <w:left w:val="single" w:sz="0" w:space="0" w:color="D3D3D3"/>
+              <w:bottom w:val="single" w:sz="0" w:space="0" w:color="D3D3D3"/>
+              <w:right w:val="single" w:sz="0" w:space="0" w:color="D3D3D3"/>
             </w:tcBorders>
           </w:tcPr>
           <w:p>
             <w:pPr>
-              <w:spacing w:before="0" w:after="60"/>
               <w:keepNext/>
+              <w:spacing w:after="60"/>
               <w:jc w:val="center"/>
             </w:pPr>
             <w:r>
@@ -231,7 +253,7 @@
                 <w:rFonts w:ascii="Calibri" w:hAnsi="Calibri"/>
                 <w:sz w:val="20"/>
               </w:rPr>
-              <w:t xml:space="default">252 (36%)</w:t>
+              <w:t>252 (36%)</w:t>
             </w:r>
           </w:p>
         </w:tc>
@@ -239,44 +261,46 @@
       <w:tr>
         <w:trPr>
           <w:cantSplit/>
+          <w:jc w:val="center"/>
         </w:trPr>
         <w:tc>
           <w:tcPr>
+            <w:tcW w:w="4196" w:type="pct"/>
             <w:tcBorders>
-              <w:top w:val="single" w:space="0" w:color="D3D3D3"/>
-              <w:bottom w:val="single" w:space="0" w:color="D3D3D3"/>
-              <w:start w:val="single" w:space="0" w:color="D3D3D3"/>
-              <w:end w:val="single" w:space="0" w:color="D3D3D3"/>
+              <w:top w:val="single" w:sz="0" w:space="0" w:color="D3D3D3"/>
+              <w:left w:val="single" w:sz="0" w:space="0" w:color="D3D3D3"/>
+              <w:bottom w:val="single" w:sz="0" w:space="0" w:color="D3D3D3"/>
+              <w:right w:val="single" w:sz="0" w:space="0" w:color="D3D3D3"/>
             </w:tcBorders>
           </w:tcPr>
           <w:p>
             <w:pPr>
-              <w:spacing w:before="0" w:after="60"/>
               <w:keepNext/>
-              <w:jc w:val="start"/>
+              <w:spacing w:after="60"/>
             </w:pPr>
             <w:r>
               <w:rPr>
                 <w:rFonts w:ascii="Calibri" w:hAnsi="Calibri"/>
                 <w:sz w:val="20"/>
               </w:rPr>
-              <w:t xml:space="default">Information from nurses</w:t>
+              <w:t>Information from nurses</w:t>
             </w:r>
           </w:p>
         </w:tc>
         <w:tc>
           <w:tcPr>
+            <w:tcW w:w="804" w:type="pct"/>
             <w:tcBorders>
-              <w:top w:val="single" w:space="0" w:color="D3D3D3"/>
-              <w:bottom w:val="single" w:space="0" w:color="D3D3D3"/>
-              <w:start w:val="single" w:space="0" w:color="D3D3D3"/>
-              <w:end w:val="single" w:space="0" w:color="D3D3D3"/>
+              <w:top w:val="single" w:sz="0" w:space="0" w:color="D3D3D3"/>
+              <w:left w:val="single" w:sz="0" w:space="0" w:color="D3D3D3"/>
+              <w:bottom w:val="single" w:sz="0" w:space="0" w:color="D3D3D3"/>
+              <w:right w:val="single" w:sz="0" w:space="0" w:color="D3D3D3"/>
             </w:tcBorders>
           </w:tcPr>
           <w:p>
             <w:pPr>
-              <w:spacing w:before="0" w:after="60"/>
               <w:keepNext/>
+              <w:spacing w:after="60"/>
               <w:jc w:val="center"/>
             </w:pPr>
             <w:r>
@@ -284,7 +308,7 @@
                 <w:rFonts w:ascii="Calibri" w:hAnsi="Calibri"/>
                 <w:sz w:val="20"/>
               </w:rPr>
-              <w:t xml:space="default">22 (3.1%)</w:t>
+              <w:t>22 (3.1%)</w:t>
             </w:r>
           </w:p>
         </w:tc>
@@ -292,44 +316,46 @@
       <w:tr>
         <w:trPr>
           <w:cantSplit/>
+          <w:jc w:val="center"/>
         </w:trPr>
         <w:tc>
           <w:tcPr>
+            <w:tcW w:w="4196" w:type="pct"/>
             <w:tcBorders>
-              <w:top w:val="single" w:space="0" w:color="D3D3D3"/>
-              <w:bottom w:val="single" w:space="0" w:color="D3D3D3"/>
-              <w:start w:val="single" w:space="0" w:color="D3D3D3"/>
-              <w:end w:val="single" w:space="0" w:color="D3D3D3"/>
+              <w:top w:val="single" w:sz="0" w:space="0" w:color="D3D3D3"/>
+              <w:left w:val="single" w:sz="0" w:space="0" w:color="D3D3D3"/>
+              <w:bottom w:val="single" w:sz="0" w:space="0" w:color="D3D3D3"/>
+              <w:right w:val="single" w:sz="0" w:space="0" w:color="D3D3D3"/>
             </w:tcBorders>
           </w:tcPr>
           <w:p>
             <w:pPr>
-              <w:spacing w:before="0" w:after="60"/>
               <w:keepNext/>
-              <w:jc w:val="start"/>
+              <w:spacing w:after="60"/>
             </w:pPr>
             <w:r>
               <w:rPr>
                 <w:rFonts w:ascii="Calibri" w:hAnsi="Calibri"/>
                 <w:sz w:val="20"/>
               </w:rPr>
-              <w:t xml:space="default">Information given by a colleague</w:t>
+              <w:t>Information given by a colleague</w:t>
             </w:r>
           </w:p>
         </w:tc>
         <w:tc>
           <w:tcPr>
+            <w:tcW w:w="804" w:type="pct"/>
             <w:tcBorders>
-              <w:top w:val="single" w:space="0" w:color="D3D3D3"/>
-              <w:bottom w:val="single" w:space="0" w:color="D3D3D3"/>
-              <w:start w:val="single" w:space="0" w:color="D3D3D3"/>
-              <w:end w:val="single" w:space="0" w:color="D3D3D3"/>
+              <w:top w:val="single" w:sz="0" w:space="0" w:color="D3D3D3"/>
+              <w:left w:val="single" w:sz="0" w:space="0" w:color="D3D3D3"/>
+              <w:bottom w:val="single" w:sz="0" w:space="0" w:color="D3D3D3"/>
+              <w:right w:val="single" w:sz="0" w:space="0" w:color="D3D3D3"/>
             </w:tcBorders>
           </w:tcPr>
           <w:p>
             <w:pPr>
-              <w:spacing w:before="0" w:after="60"/>
               <w:keepNext/>
+              <w:spacing w:after="60"/>
               <w:jc w:val="center"/>
             </w:pPr>
             <w:r>
@@ -337,7 +363,7 @@
                 <w:rFonts w:ascii="Calibri" w:hAnsi="Calibri"/>
                 <w:sz w:val="20"/>
               </w:rPr>
-              <w:t xml:space="default">34 (4.8%)</w:t>
+              <w:t>34 (4.8%)</w:t>
             </w:r>
           </w:p>
         </w:tc>
@@ -345,44 +371,46 @@
       <w:tr>
         <w:trPr>
           <w:cantSplit/>
+          <w:jc w:val="center"/>
         </w:trPr>
         <w:tc>
           <w:tcPr>
+            <w:tcW w:w="4196" w:type="pct"/>
             <w:tcBorders>
-              <w:top w:val="single" w:space="0" w:color="D3D3D3"/>
-              <w:bottom w:val="single" w:space="0" w:color="D3D3D3"/>
-              <w:start w:val="single" w:space="0" w:color="D3D3D3"/>
-              <w:end w:val="single" w:space="0" w:color="D3D3D3"/>
+              <w:top w:val="single" w:sz="0" w:space="0" w:color="D3D3D3"/>
+              <w:left w:val="single" w:sz="0" w:space="0" w:color="D3D3D3"/>
+              <w:bottom w:val="single" w:sz="0" w:space="0" w:color="D3D3D3"/>
+              <w:right w:val="single" w:sz="0" w:space="0" w:color="D3D3D3"/>
             </w:tcBorders>
           </w:tcPr>
           <w:p>
             <w:pPr>
-              <w:spacing w:before="0" w:after="60"/>
               <w:keepNext/>
-              <w:jc w:val="start"/>
+              <w:spacing w:after="60"/>
             </w:pPr>
             <w:r>
               <w:rPr>
                 <w:rFonts w:ascii="Calibri" w:hAnsi="Calibri"/>
                 <w:sz w:val="20"/>
               </w:rPr>
-              <w:t xml:space="default">Information from University courses</w:t>
+              <w:t>Information from University courses</w:t>
             </w:r>
           </w:p>
         </w:tc>
         <w:tc>
           <w:tcPr>
+            <w:tcW w:w="804" w:type="pct"/>
             <w:tcBorders>
-              <w:top w:val="single" w:space="0" w:color="D3D3D3"/>
-              <w:bottom w:val="single" w:space="0" w:color="D3D3D3"/>
-              <w:start w:val="single" w:space="0" w:color="D3D3D3"/>
-              <w:end w:val="single" w:space="0" w:color="D3D3D3"/>
+              <w:top w:val="single" w:sz="0" w:space="0" w:color="D3D3D3"/>
+              <w:left w:val="single" w:sz="0" w:space="0" w:color="D3D3D3"/>
+              <w:bottom w:val="single" w:sz="0" w:space="0" w:color="D3D3D3"/>
+              <w:right w:val="single" w:sz="0" w:space="0" w:color="D3D3D3"/>
             </w:tcBorders>
           </w:tcPr>
           <w:p>
             <w:pPr>
-              <w:spacing w:before="0" w:after="60"/>
               <w:keepNext/>
+              <w:spacing w:after="60"/>
               <w:jc w:val="center"/>
             </w:pPr>
             <w:r>
@@ -390,7 +418,7 @@
                 <w:rFonts w:ascii="Calibri" w:hAnsi="Calibri"/>
                 <w:sz w:val="20"/>
               </w:rPr>
-              <w:t xml:space="default">16 (2.3%)</w:t>
+              <w:t>16 (2.3%)</w:t>
             </w:r>
           </w:p>
         </w:tc>
@@ -398,44 +426,46 @@
       <w:tr>
         <w:trPr>
           <w:cantSplit/>
+          <w:jc w:val="center"/>
         </w:trPr>
         <w:tc>
           <w:tcPr>
+            <w:tcW w:w="4196" w:type="pct"/>
             <w:tcBorders>
-              <w:top w:val="single" w:space="0" w:color="D3D3D3"/>
-              <w:bottom w:val="single" w:space="0" w:color="D3D3D3"/>
-              <w:start w:val="single" w:space="0" w:color="D3D3D3"/>
-              <w:end w:val="single" w:space="0" w:color="D3D3D3"/>
+              <w:top w:val="single" w:sz="0" w:space="0" w:color="D3D3D3"/>
+              <w:left w:val="single" w:sz="0" w:space="0" w:color="D3D3D3"/>
+              <w:bottom w:val="single" w:sz="0" w:space="0" w:color="D3D3D3"/>
+              <w:right w:val="single" w:sz="0" w:space="0" w:color="D3D3D3"/>
             </w:tcBorders>
           </w:tcPr>
           <w:p>
             <w:pPr>
-              <w:spacing w:before="0" w:after="60"/>
               <w:keepNext/>
-              <w:jc w:val="start"/>
+              <w:spacing w:after="60"/>
             </w:pPr>
             <w:r>
               <w:rPr>
                 <w:rFonts w:ascii="Calibri" w:hAnsi="Calibri"/>
                 <w:sz w:val="20"/>
               </w:rPr>
-              <w:t xml:space="default">Internet</w:t>
+              <w:t>Internet</w:t>
             </w:r>
           </w:p>
         </w:tc>
         <w:tc>
           <w:tcPr>
+            <w:tcW w:w="804" w:type="pct"/>
             <w:tcBorders>
-              <w:top w:val="single" w:space="0" w:color="D3D3D3"/>
-              <w:bottom w:val="single" w:space="0" w:color="D3D3D3"/>
-              <w:start w:val="single" w:space="0" w:color="D3D3D3"/>
-              <w:end w:val="single" w:space="0" w:color="D3D3D3"/>
+              <w:top w:val="single" w:sz="0" w:space="0" w:color="D3D3D3"/>
+              <w:left w:val="single" w:sz="0" w:space="0" w:color="D3D3D3"/>
+              <w:bottom w:val="single" w:sz="0" w:space="0" w:color="D3D3D3"/>
+              <w:right w:val="single" w:sz="0" w:space="0" w:color="D3D3D3"/>
             </w:tcBorders>
           </w:tcPr>
           <w:p>
             <w:pPr>
-              <w:spacing w:before="0" w:after="60"/>
               <w:keepNext/>
+              <w:spacing w:after="60"/>
               <w:jc w:val="center"/>
             </w:pPr>
             <w:r>
@@ -443,7 +473,7 @@
                 <w:rFonts w:ascii="Calibri" w:hAnsi="Calibri"/>
                 <w:sz w:val="20"/>
               </w:rPr>
-              <w:t xml:space="default">213 (30%)</w:t>
+              <w:t>213 (30%)</w:t>
             </w:r>
           </w:p>
         </w:tc>
@@ -451,44 +481,46 @@
       <w:tr>
         <w:trPr>
           <w:cantSplit/>
+          <w:jc w:val="center"/>
         </w:trPr>
         <w:tc>
           <w:tcPr>
+            <w:tcW w:w="4196" w:type="pct"/>
             <w:tcBorders>
-              <w:top w:val="single" w:space="0" w:color="D3D3D3"/>
-              <w:bottom w:val="single" w:space="0" w:color="D3D3D3"/>
-              <w:start w:val="single" w:space="0" w:color="D3D3D3"/>
-              <w:end w:val="single" w:space="0" w:color="D3D3D3"/>
+              <w:top w:val="single" w:sz="0" w:space="0" w:color="D3D3D3"/>
+              <w:left w:val="single" w:sz="0" w:space="0" w:color="D3D3D3"/>
+              <w:bottom w:val="single" w:sz="0" w:space="0" w:color="D3D3D3"/>
+              <w:right w:val="single" w:sz="0" w:space="0" w:color="D3D3D3"/>
             </w:tcBorders>
           </w:tcPr>
           <w:p>
             <w:pPr>
-              <w:spacing w:before="0" w:after="60"/>
               <w:keepNext/>
-              <w:jc w:val="start"/>
+              <w:spacing w:after="60"/>
             </w:pPr>
             <w:r>
               <w:rPr>
                 <w:rFonts w:ascii="Calibri" w:hAnsi="Calibri"/>
                 <w:sz w:val="20"/>
               </w:rPr>
-              <w:t xml:space="default">Social media</w:t>
+              <w:t>Social media</w:t>
             </w:r>
           </w:p>
         </w:tc>
         <w:tc>
           <w:tcPr>
+            <w:tcW w:w="804" w:type="pct"/>
             <w:tcBorders>
-              <w:top w:val="single" w:space="0" w:color="D3D3D3"/>
-              <w:bottom w:val="single" w:space="0" w:color="D3D3D3"/>
-              <w:start w:val="single" w:space="0" w:color="D3D3D3"/>
-              <w:end w:val="single" w:space="0" w:color="D3D3D3"/>
+              <w:top w:val="single" w:sz="0" w:space="0" w:color="D3D3D3"/>
+              <w:left w:val="single" w:sz="0" w:space="0" w:color="D3D3D3"/>
+              <w:bottom w:val="single" w:sz="0" w:space="0" w:color="D3D3D3"/>
+              <w:right w:val="single" w:sz="0" w:space="0" w:color="D3D3D3"/>
             </w:tcBorders>
           </w:tcPr>
           <w:p>
             <w:pPr>
-              <w:spacing w:before="0" w:after="60"/>
               <w:keepNext/>
+              <w:spacing w:after="60"/>
               <w:jc w:val="center"/>
             </w:pPr>
             <w:r>
@@ -496,7 +528,7 @@
                 <w:rFonts w:ascii="Calibri" w:hAnsi="Calibri"/>
                 <w:sz w:val="20"/>
               </w:rPr>
-              <w:t xml:space="default">165 (23%)</w:t>
+              <w:t>165 (23%)</w:t>
             </w:r>
           </w:p>
         </w:tc>
@@ -504,44 +536,46 @@
       <w:tr>
         <w:trPr>
           <w:cantSplit/>
+          <w:jc w:val="center"/>
         </w:trPr>
         <w:tc>
           <w:tcPr>
+            <w:tcW w:w="4196" w:type="pct"/>
             <w:tcBorders>
-              <w:top w:val="single" w:space="0" w:color="D3D3D3"/>
-              <w:bottom w:val="single" w:space="0" w:color="D3D3D3"/>
-              <w:start w:val="single" w:space="0" w:color="D3D3D3"/>
-              <w:end w:val="single" w:space="0" w:color="D3D3D3"/>
+              <w:top w:val="single" w:sz="0" w:space="0" w:color="D3D3D3"/>
+              <w:left w:val="single" w:sz="0" w:space="0" w:color="D3D3D3"/>
+              <w:bottom w:val="single" w:sz="0" w:space="0" w:color="D3D3D3"/>
+              <w:right w:val="single" w:sz="0" w:space="0" w:color="D3D3D3"/>
             </w:tcBorders>
           </w:tcPr>
           <w:p>
             <w:pPr>
-              <w:spacing w:before="0" w:after="60"/>
               <w:keepNext/>
-              <w:jc w:val="start"/>
+              <w:spacing w:after="60"/>
             </w:pPr>
             <w:r>
               <w:rPr>
                 <w:rFonts w:ascii="Calibri" w:hAnsi="Calibri"/>
                 <w:sz w:val="20"/>
               </w:rPr>
-              <w:t xml:space="default">Others...49</w:t>
+              <w:t>Others...49</w:t>
             </w:r>
           </w:p>
         </w:tc>
         <w:tc>
           <w:tcPr>
+            <w:tcW w:w="804" w:type="pct"/>
             <w:tcBorders>
-              <w:top w:val="single" w:space="0" w:color="D3D3D3"/>
-              <w:bottom w:val="single" w:space="0" w:color="D3D3D3"/>
-              <w:start w:val="single" w:space="0" w:color="D3D3D3"/>
-              <w:end w:val="single" w:space="0" w:color="D3D3D3"/>
+              <w:top w:val="single" w:sz="0" w:space="0" w:color="D3D3D3"/>
+              <w:left w:val="single" w:sz="0" w:space="0" w:color="D3D3D3"/>
+              <w:bottom w:val="single" w:sz="0" w:space="0" w:color="D3D3D3"/>
+              <w:right w:val="single" w:sz="0" w:space="0" w:color="D3D3D3"/>
             </w:tcBorders>
           </w:tcPr>
           <w:p>
             <w:pPr>
-              <w:spacing w:before="0" w:after="60"/>
               <w:keepNext/>
+              <w:spacing w:after="60"/>
               <w:jc w:val="center"/>
             </w:pPr>
             <w:r>
@@ -549,7 +583,7 @@
                 <w:rFonts w:ascii="Calibri" w:hAnsi="Calibri"/>
                 <w:sz w:val="20"/>
               </w:rPr>
-              <w:t xml:space="default">89 (13%)</w:t>
+              <w:t>89 (13%)</w:t>
             </w:r>
           </w:p>
         </w:tc>
@@ -557,32 +591,18 @@
       <w:tr>
         <w:trPr>
           <w:cantSplit/>
+          <w:jc w:val="center"/>
         </w:trPr>
         <w:tc>
           <w:tcPr>
+            <w:tcW w:w="5000" w:type="pct"/>
             <w:gridSpan w:val="2"/>
           </w:tcPr>
           <w:p>
             <w:pPr>
-              <w:spacing w:before="0" w:after="60"/>
               <w:keepNext/>
+              <w:spacing w:after="60"/>
             </w:pPr>
-            <w:r>
-              <w:rPr>
-                <w:vertAlign w:val="superscript"/>
-                <w:i/>
-                <w:rFonts w:ascii="Calibri" w:hAnsi="Calibri"/>
-                <w:sz w:val="20"/>
-              </w:rPr>
-              <w:t xml:space="default">1</w:t>
-            </w:r>
-            <w:r>
-              <w:rPr>
-                <w:rFonts w:ascii="Calibri" w:hAnsi="Calibri"/>
-                <w:sz w:val="20"/>
-              </w:rPr>
-              <w:t xml:space="default">n (%)</w:t>
-            </w:r>
           </w:p>
         </w:tc>
       </w:tr>
@@ -591,21 +611,50 @@
       <w:pPr>
         <w:pStyle w:val="FirstParagraph"/>
       </w:pPr>
-      <w:r>
-        <w:t xml:space="preserve"/>
-      </w:r>
     </w:p>
-    <w:sectPr/>
+    <w:sectPr>
+      <w:pgSz w:w="12240" w:h="15840"/>
+      <w:pgMar w:top="1440" w:right="1440" w:bottom="1440" w:left="1440" w:header="720" w:footer="720" w:gutter="0"/>
+      <w:cols w:space="720"/>
+    </w:sectPr>
   </w:body>
 </w:document>
 </file>
 
-<file path=word/comments.xml><?xml version="1.0" encoding="utf-8"?>
-<w:comments xmlns:w="http://schemas.openxmlformats.org/wordprocessingml/2006/main" xmlns:m="http://schemas.openxmlformats.org/officeDocument/2006/math" xmlns:r="http://schemas.openxmlformats.org/officeDocument/2006/relationships" xmlns:o="urn:schemas-microsoft-com:office:office" xmlns:v="urn:schemas-microsoft-com:vml" xmlns:w10="urn:schemas-microsoft-com:office:word" xmlns:a="http://schemas.openxmlformats.org/drawingml/2006/main" xmlns:pic="http://schemas.openxmlformats.org/drawingml/2006/picture" xmlns:wp="http://schemas.openxmlformats.org/drawingml/2006/wordprocessingDrawing"/>
+<file path=word/endnotes.xml><?xml version="1.0" encoding="utf-8"?>
+<w:endnotes xmlns:wpc="http://schemas.microsoft.com/office/word/2010/wordprocessingCanvas" xmlns:cx="http://schemas.microsoft.com/office/drawing/2014/chartex" xmlns:cx1="http://schemas.microsoft.com/office/drawing/2015/9/8/chartex" xmlns:cx2="http://schemas.microsoft.com/office/drawing/2015/10/21/chartex" xmlns:cx3="http://schemas.microsoft.com/office/drawing/2016/5/9/chartex" xmlns:cx4="http://schemas.microsoft.com/office/drawing/2016/5/10/chartex" xmlns:cx5="http://schemas.microsoft.com/office/drawing/2016/5/11/chartex" xmlns:cx6="http://schemas.microsoft.com/office/drawing/2016/5/12/chartex" xmlns:cx7="http://schemas.microsoft.com/office/drawing/2016/5/13/chartex" xmlns:cx8="http://schemas.microsoft.com/office/drawing/2016/5/14/chartex" xmlns:mc="http://schemas.openxmlformats.org/markup-compatibility/2006" xmlns:aink="http://schemas.microsoft.com/office/drawing/2016/ink" xmlns:am3d="http://schemas.microsoft.com/office/drawing/2017/model3d" xmlns:o="urn:schemas-microsoft-com:office:office" xmlns:oel="http://schemas.microsoft.com/office/2019/extlst" xmlns:r="http://schemas.openxmlformats.org/officeDocument/2006/relationships" xmlns:m="http://schemas.openxmlformats.org/officeDocument/2006/math" xmlns:v="urn:schemas-microsoft-com:vml" xmlns:wp14="http://schemas.microsoft.com/office/word/2010/wordprocessingDrawing" xmlns:wp="http://schemas.openxmlformats.org/drawingml/2006/wordprocessingDrawing" xmlns:w10="urn:schemas-microsoft-com:office:word" xmlns:w="http://schemas.openxmlformats.org/wordprocessingml/2006/main" xmlns:w14="http://schemas.microsoft.com/office/word/2010/wordml" xmlns:w15="http://schemas.microsoft.com/office/word/2012/wordml" xmlns:w16cex="http://schemas.microsoft.com/office/word/2018/wordml/cex" xmlns:w16cid="http://schemas.microsoft.com/office/word/2016/wordml/cid" xmlns:w16="http://schemas.microsoft.com/office/word/2018/wordml" xmlns:w16du="http://schemas.microsoft.com/office/word/2023/wordml/word16du" xmlns:w16sdtdh="http://schemas.microsoft.com/office/word/2020/wordml/sdtdatahash" xmlns:w16sdtfl="http://schemas.microsoft.com/office/word/2024/wordml/sdtformatlock" xmlns:w16se="http://schemas.microsoft.com/office/word/2015/wordml/symex" xmlns:wpg="http://schemas.microsoft.com/office/word/2010/wordprocessingGroup" xmlns:wpi="http://schemas.microsoft.com/office/word/2010/wordprocessingInk" xmlns:wne="http://schemas.microsoft.com/office/word/2006/wordml" xmlns:wps="http://schemas.microsoft.com/office/word/2010/wordprocessingShape" mc:Ignorable="w14 w15 w16se w16cid w16 w16cex w16sdtdh w16sdtfl w16du wp14">
+  <w:endnote w:type="separator" w:id="-1">
+    <w:p>
+      <w:pPr>
+        <w:spacing w:after="0"/>
+      </w:pPr>
+      <w:r>
+        <w:separator/>
+      </w:r>
+    </w:p>
+  </w:endnote>
+  <w:endnote w:type="continuationSeparator" w:id="0">
+    <w:p>
+      <w:pPr>
+        <w:spacing w:after="0"/>
+      </w:pPr>
+      <w:r>
+        <w:continuationSeparator/>
+      </w:r>
+    </w:p>
+  </w:endnote>
+</w:endnotes>
 </file>
 
 <file path=word/footnotes.xml><?xml version="1.0" encoding="utf-8"?>
-<w:footnotes xmlns:w="http://schemas.openxmlformats.org/wordprocessingml/2006/main" xmlns:m="http://schemas.openxmlformats.org/officeDocument/2006/math" xmlns:r="http://schemas.openxmlformats.org/officeDocument/2006/relationships" xmlns:o="urn:schemas-microsoft-com:office:office" xmlns:v="urn:schemas-microsoft-com:vml" xmlns:w10="urn:schemas-microsoft-com:office:word" xmlns:a="http://schemas.openxmlformats.org/drawingml/2006/main" xmlns:pic="http://schemas.openxmlformats.org/drawingml/2006/picture" xmlns:wp="http://schemas.openxmlformats.org/drawingml/2006/wordprocessingDrawing">
+<w:footnotes xmlns:wpc="http://schemas.microsoft.com/office/word/2010/wordprocessingCanvas" xmlns:cx="http://schemas.microsoft.com/office/drawing/2014/chartex" xmlns:cx1="http://schemas.microsoft.com/office/drawing/2015/9/8/chartex" xmlns:cx2="http://schemas.microsoft.com/office/drawing/2015/10/21/chartex" xmlns:cx3="http://schemas.microsoft.com/office/drawing/2016/5/9/chartex" xmlns:cx4="http://schemas.microsoft.com/office/drawing/2016/5/10/chartex" xmlns:cx5="http://schemas.microsoft.com/office/drawing/2016/5/11/chartex" xmlns:cx6="http://schemas.microsoft.com/office/drawing/2016/5/12/chartex" xmlns:cx7="http://schemas.microsoft.com/office/drawing/2016/5/13/chartex" xmlns:cx8="http://schemas.microsoft.com/office/drawing/2016/5/14/chartex" xmlns:mc="http://schemas.openxmlformats.org/markup-compatibility/2006" xmlns:aink="http://schemas.microsoft.com/office/drawing/2016/ink" xmlns:am3d="http://schemas.microsoft.com/office/drawing/2017/model3d" xmlns:o="urn:schemas-microsoft-com:office:office" xmlns:oel="http://schemas.microsoft.com/office/2019/extlst" xmlns:r="http://schemas.openxmlformats.org/officeDocument/2006/relationships" xmlns:m="http://schemas.openxmlformats.org/officeDocument/2006/math" xmlns:v="urn:schemas-microsoft-com:vml" xmlns:wp14="http://schemas.microsoft.com/office/word/2010/wordprocessingDrawing" xmlns:wp="http://schemas.openxmlformats.org/drawingml/2006/wordprocessingDrawing" xmlns:w10="urn:schemas-microsoft-com:office:word" xmlns:w="http://schemas.openxmlformats.org/wordprocessingml/2006/main" xmlns:w14="http://schemas.microsoft.com/office/word/2010/wordml" xmlns:w15="http://schemas.microsoft.com/office/word/2012/wordml" xmlns:w16cex="http://schemas.microsoft.com/office/word/2018/wordml/cex" xmlns:w16cid="http://schemas.microsoft.com/office/word/2016/wordml/cid" xmlns:w16="http://schemas.microsoft.com/office/word/2018/wordml" xmlns:w16du="http://schemas.microsoft.com/office/word/2023/wordml/word16du" xmlns:w16sdtdh="http://schemas.microsoft.com/office/word/2020/wordml/sdtdatahash" xmlns:w16sdtfl="http://schemas.microsoft.com/office/word/2024/wordml/sdtformatlock" xmlns:w16se="http://schemas.microsoft.com/office/word/2015/wordml/symex" xmlns:wpg="http://schemas.microsoft.com/office/word/2010/wordprocessingGroup" xmlns:wpi="http://schemas.microsoft.com/office/word/2010/wordprocessingInk" xmlns:wne="http://schemas.microsoft.com/office/word/2006/wordml" xmlns:wps="http://schemas.microsoft.com/office/word/2010/wordprocessingShape" mc:Ignorable="w14 w15 w16se w16cid w16 w16cex w16sdtdh w16sdtfl w16du wp14">
+  <w:footnote w:type="separator" w:id="-1">
+    <w:p>
+      <w:r>
+        <w:separator/>
+      </w:r>
+    </w:p>
+  </w:footnote>
   <w:footnote w:type="continuationSeparator" w:id="0">
     <w:p>
       <w:r>
@@ -613,21 +662,15 @@
       </w:r>
     </w:p>
   </w:footnote>
-  <w:footnote w:type="separator" w:id="-1">
-    <w:p>
-      <w:r>
-        <w:separator/>
-      </w:r>
-    </w:p>
-  </w:footnote>
 </w:footnotes>
 </file>
 
 <file path=word/numbering.xml><?xml version="1.0" encoding="utf-8"?>
-<w:numbering xmlns:w="http://schemas.openxmlformats.org/wordprocessingml/2006/main">
-  <w:abstractNum w:abstractNumId="990">
-    <w:nsid w:val="A990"/>
+<w:numbering xmlns:wpc="http://schemas.microsoft.com/office/word/2010/wordprocessingCanvas" xmlns:cx="http://schemas.microsoft.com/office/drawing/2014/chartex" xmlns:cx1="http://schemas.microsoft.com/office/drawing/2015/9/8/chartex" xmlns:cx2="http://schemas.microsoft.com/office/drawing/2015/10/21/chartex" xmlns:cx3="http://schemas.microsoft.com/office/drawing/2016/5/9/chartex" xmlns:cx4="http://schemas.microsoft.com/office/drawing/2016/5/10/chartex" xmlns:cx5="http://schemas.microsoft.com/office/drawing/2016/5/11/chartex" xmlns:cx6="http://schemas.microsoft.com/office/drawing/2016/5/12/chartex" xmlns:cx7="http://schemas.microsoft.com/office/drawing/2016/5/13/chartex" xmlns:cx8="http://schemas.microsoft.com/office/drawing/2016/5/14/chartex" xmlns:mc="http://schemas.openxmlformats.org/markup-compatibility/2006" xmlns:aink="http://schemas.microsoft.com/office/drawing/2016/ink" xmlns:am3d="http://schemas.microsoft.com/office/drawing/2017/model3d" xmlns:o="urn:schemas-microsoft-com:office:office" xmlns:oel="http://schemas.microsoft.com/office/2019/extlst" xmlns:r="http://schemas.openxmlformats.org/officeDocument/2006/relationships" xmlns:m="http://schemas.openxmlformats.org/officeDocument/2006/math" xmlns:v="urn:schemas-microsoft-com:vml" xmlns:wp14="http://schemas.microsoft.com/office/word/2010/wordprocessingDrawing" xmlns:wp="http://schemas.openxmlformats.org/drawingml/2006/wordprocessingDrawing" xmlns:w10="urn:schemas-microsoft-com:office:word" xmlns:w="http://schemas.openxmlformats.org/wordprocessingml/2006/main" xmlns:w14="http://schemas.microsoft.com/office/word/2010/wordml" xmlns:w15="http://schemas.microsoft.com/office/word/2012/wordml" xmlns:w16cex="http://schemas.microsoft.com/office/word/2018/wordml/cex" xmlns:w16cid="http://schemas.microsoft.com/office/word/2016/wordml/cid" xmlns:w16="http://schemas.microsoft.com/office/word/2018/wordml" xmlns:w16du="http://schemas.microsoft.com/office/word/2023/wordml/word16du" xmlns:w16sdtdh="http://schemas.microsoft.com/office/word/2020/wordml/sdtdatahash" xmlns:w16sdtfl="http://schemas.microsoft.com/office/word/2024/wordml/sdtformatlock" xmlns:w16se="http://schemas.microsoft.com/office/word/2015/wordml/symex" xmlns:wpg="http://schemas.microsoft.com/office/word/2010/wordprocessingGroup" xmlns:wpi="http://schemas.microsoft.com/office/word/2010/wordprocessingInk" xmlns:wne="http://schemas.microsoft.com/office/word/2006/wordml" xmlns:wps="http://schemas.microsoft.com/office/word/2010/wordprocessingShape" mc:Ignorable="w14 w15 w16se w16cid w16 w16cex w16sdtdh w16sdtfl w16du wp14">
+  <w:abstractNum w:abstractNumId="0" w15:restartNumberingAfterBreak="0">
+    <w:nsid w:val="0000A990"/>
     <w:multiLevelType w:val="multilevel"/>
+    <w:tmpl w:val="EB943AD8"/>
     <w:lvl w:ilvl="0">
       <w:numFmt w:val="bullet"/>
       <w:lvlText w:val=" "/>
@@ -701,21 +744,21 @@
       </w:pPr>
     </w:lvl>
   </w:abstractNum>
-  <w:num w:numId="1000">
-    <w:abstractNumId w:val="990"/>
+  <w:num w:numId="1" w16cid:durableId="1599217301">
+    <w:abstractNumId w:val="0"/>
   </w:num>
 </w:numbering>
 </file>
 
 <file path=word/styles.xml><?xml version="1.0" encoding="utf-8"?>
-<w:styles xmlns:r="http://schemas.openxmlformats.org/officeDocument/2006/relationships" xmlns:w="http://schemas.openxmlformats.org/wordprocessingml/2006/main">
+<w:styles xmlns:mc="http://schemas.openxmlformats.org/markup-compatibility/2006" xmlns:r="http://schemas.openxmlformats.org/officeDocument/2006/relationships" xmlns:w="http://schemas.openxmlformats.org/wordprocessingml/2006/main" xmlns:w14="http://schemas.microsoft.com/office/word/2010/wordml" xmlns:w15="http://schemas.microsoft.com/office/word/2012/wordml" xmlns:w16cex="http://schemas.microsoft.com/office/word/2018/wordml/cex" xmlns:w16cid="http://schemas.microsoft.com/office/word/2016/wordml/cid" xmlns:w16="http://schemas.microsoft.com/office/word/2018/wordml" xmlns:w16du="http://schemas.microsoft.com/office/word/2023/wordml/word16du" xmlns:w16sdtdh="http://schemas.microsoft.com/office/word/2020/wordml/sdtdatahash" xmlns:w16sdtfl="http://schemas.microsoft.com/office/word/2024/wordml/sdtformatlock" xmlns:w16se="http://schemas.microsoft.com/office/word/2015/wordml/symex" mc:Ignorable="w14 w15 w16se w16cid w16 w16cex w16sdtdh w16sdtfl w16du">
   <w:docDefaults>
     <w:rPrDefault>
       <w:rPr>
-        <w:rFonts w:asciiTheme="minorHAnsi" w:cstheme="minorBidi" w:eastAsiaTheme="minorHAnsi" w:hAnsiTheme="minorHAnsi"/>
+        <w:rFonts w:asciiTheme="minorHAnsi" w:eastAsiaTheme="minorHAnsi" w:hAnsiTheme="minorHAnsi" w:cstheme="minorBidi"/>
         <w:sz w:val="24"/>
         <w:szCs w:val="24"/>
-        <w:lang w:bidi="ar-SA" w:eastAsia="en-US" w:val="en-US"/>
+        <w:lang w:val="en-US" w:eastAsia="en-US" w:bidi="ar-SA"/>
       </w:rPr>
     </w:rPrDefault>
     <w:pPrDefault>
@@ -724,134 +767,256 @@
       </w:pPr>
     </w:pPrDefault>
   </w:docDefaults>
-  <w:latentStyles w:count="276" w:defLockedState="0" w:defQFormat="0" w:defSemiHidden="0" w:defUIPriority="0" w:defUnhideWhenUsed="0"/>
-  <w:style w:default="1" w:styleId="Normal" w:type="paragraph">
+  <w:latentStyles w:defLockedState="0" w:defUIPriority="0" w:defSemiHidden="0" w:defUnhideWhenUsed="0" w:defQFormat="0" w:count="376">
+    <w:lsdException w:name="Normal Table" w:semiHidden="1" w:unhideWhenUsed="1"/>
+    <w:lsdException w:name="Table Simple 1" w:semiHidden="1" w:unhideWhenUsed="1"/>
+    <w:lsdException w:name="Table Simple 2" w:semiHidden="1" w:unhideWhenUsed="1"/>
+    <w:lsdException w:name="Table Simple 3" w:semiHidden="1" w:unhideWhenUsed="1"/>
+    <w:lsdException w:name="Table Classic 1" w:semiHidden="1" w:unhideWhenUsed="1"/>
+    <w:lsdException w:name="Table Classic 2" w:semiHidden="1" w:unhideWhenUsed="1"/>
+    <w:lsdException w:name="Table Classic 3" w:semiHidden="1" w:unhideWhenUsed="1"/>
+    <w:lsdException w:name="Table Classic 4" w:semiHidden="1" w:unhideWhenUsed="1"/>
+    <w:lsdException w:name="Table Colorful 1" w:semiHidden="1" w:unhideWhenUsed="1"/>
+    <w:lsdException w:name="Table Colorful 2" w:semiHidden="1" w:unhideWhenUsed="1"/>
+    <w:lsdException w:name="Table Colorful 3" w:semiHidden="1" w:unhideWhenUsed="1"/>
+    <w:lsdException w:name="Table Columns 1" w:semiHidden="1" w:unhideWhenUsed="1"/>
+    <w:lsdException w:name="Table Columns 2" w:semiHidden="1" w:unhideWhenUsed="1"/>
+    <w:lsdException w:name="Table Columns 3" w:semiHidden="1" w:unhideWhenUsed="1"/>
+    <w:lsdException w:name="Table Columns 4" w:semiHidden="1" w:unhideWhenUsed="1"/>
+    <w:lsdException w:name="Table Columns 5" w:semiHidden="1" w:unhideWhenUsed="1"/>
+    <w:lsdException w:name="Table Grid 1" w:semiHidden="1" w:unhideWhenUsed="1"/>
+    <w:lsdException w:name="Table Grid 2" w:semiHidden="1" w:unhideWhenUsed="1"/>
+    <w:lsdException w:name="Table Grid 3" w:semiHidden="1" w:unhideWhenUsed="1"/>
+    <w:lsdException w:name="Table Grid 4" w:semiHidden="1" w:unhideWhenUsed="1"/>
+    <w:lsdException w:name="Table Grid 5" w:semiHidden="1" w:unhideWhenUsed="1"/>
+    <w:lsdException w:name="Table Grid 6" w:semiHidden="1" w:unhideWhenUsed="1"/>
+    <w:lsdException w:name="Table Grid 7" w:semiHidden="1" w:unhideWhenUsed="1"/>
+    <w:lsdException w:name="Table Grid 8" w:semiHidden="1" w:unhideWhenUsed="1"/>
+    <w:lsdException w:name="Table List 1" w:semiHidden="1" w:unhideWhenUsed="1"/>
+    <w:lsdException w:name="Table List 2" w:semiHidden="1" w:unhideWhenUsed="1"/>
+    <w:lsdException w:name="Table List 3" w:semiHidden="1" w:unhideWhenUsed="1"/>
+    <w:lsdException w:name="Table List 4" w:semiHidden="1" w:unhideWhenUsed="1"/>
+    <w:lsdException w:name="Table List 5" w:semiHidden="1" w:unhideWhenUsed="1"/>
+    <w:lsdException w:name="Table List 6" w:semiHidden="1" w:unhideWhenUsed="1"/>
+    <w:lsdException w:name="Table List 7" w:semiHidden="1" w:unhideWhenUsed="1"/>
+    <w:lsdException w:name="Table List 8" w:semiHidden="1" w:unhideWhenUsed="1"/>
+    <w:lsdException w:name="Table 3D effects 1" w:semiHidden="1" w:unhideWhenUsed="1"/>
+    <w:lsdException w:name="Table 3D effects 2" w:semiHidden="1" w:unhideWhenUsed="1"/>
+    <w:lsdException w:name="Table 3D effects 3" w:semiHidden="1" w:unhideWhenUsed="1"/>
+    <w:lsdException w:name="Table Contemporary" w:semiHidden="1" w:unhideWhenUsed="1"/>
+    <w:lsdException w:name="Table Elegant" w:semiHidden="1" w:unhideWhenUsed="1"/>
+    <w:lsdException w:name="Table Professional" w:semiHidden="1" w:unhideWhenUsed="1"/>
+    <w:lsdException w:name="Table Subtle 1" w:semiHidden="1" w:unhideWhenUsed="1"/>
+    <w:lsdException w:name="Table Subtle 2" w:semiHidden="1" w:unhideWhenUsed="1"/>
+    <w:lsdException w:name="Table Web 1" w:semiHidden="1" w:unhideWhenUsed="1"/>
+    <w:lsdException w:name="Table Web 2" w:semiHidden="1" w:unhideWhenUsed="1"/>
+    <w:lsdException w:name="Table Web 3" w:semiHidden="1" w:unhideWhenUsed="1"/>
+    <w:lsdException w:name="Table Theme" w:semiHidden="1" w:unhideWhenUsed="1"/>
+    <w:lsdException w:name="Light Shading"/>
+    <w:lsdException w:name="Light List"/>
+    <w:lsdException w:name="Light Grid"/>
+    <w:lsdException w:name="Medium Shading 1"/>
+    <w:lsdException w:name="Medium Shading 2"/>
+    <w:lsdException w:name="Medium List 1"/>
+    <w:lsdException w:name="Medium List 2"/>
+    <w:lsdException w:name="Medium Grid 1"/>
+    <w:lsdException w:name="Medium Grid 2"/>
+    <w:lsdException w:name="Medium Grid 3"/>
+    <w:lsdException w:name="Dark List"/>
+    <w:lsdException w:name="Colorful Shading"/>
+    <w:lsdException w:name="Colorful List"/>
+    <w:lsdException w:name="Colorful Grid"/>
+    <w:lsdException w:name="Light Shading Accent 1"/>
+    <w:lsdException w:name="Light List Accent 1"/>
+    <w:lsdException w:name="Light Grid Accent 1"/>
+    <w:lsdException w:name="Medium Shading 1 Accent 1"/>
+    <w:lsdException w:name="Medium Shading 2 Accent 1"/>
+    <w:lsdException w:name="Medium List 1 Accent 1"/>
+    <w:lsdException w:name="Medium List 2 Accent 1"/>
+    <w:lsdException w:name="Medium Grid 1 Accent 1"/>
+    <w:lsdException w:name="Medium Grid 2 Accent 1"/>
+    <w:lsdException w:name="Medium Grid 3 Accent 1"/>
+    <w:lsdException w:name="Dark List Accent 1"/>
+    <w:lsdException w:name="Colorful Shading Accent 1"/>
+    <w:lsdException w:name="Colorful List Accent 1"/>
+    <w:lsdException w:name="Colorful Grid Accent 1"/>
+    <w:lsdException w:name="Light Shading Accent 2"/>
+    <w:lsdException w:name="Light List Accent 2"/>
+    <w:lsdException w:name="Light Grid Accent 2"/>
+    <w:lsdException w:name="Medium Shading 1 Accent 2"/>
+    <w:lsdException w:name="Medium Shading 2 Accent 2"/>
+    <w:lsdException w:name="Medium List 1 Accent 2"/>
+    <w:lsdException w:name="Medium List 2 Accent 2"/>
+    <w:lsdException w:name="Medium Grid 1 Accent 2"/>
+    <w:lsdException w:name="Medium Grid 2 Accent 2"/>
+    <w:lsdException w:name="Medium Grid 3 Accent 2"/>
+    <w:lsdException w:name="Dark List Accent 2"/>
+    <w:lsdException w:name="Colorful Shading Accent 2"/>
+    <w:lsdException w:name="Colorful List Accent 2"/>
+    <w:lsdException w:name="Colorful Grid Accent 2"/>
+    <w:lsdException w:name="Light Shading Accent 3"/>
+    <w:lsdException w:name="Light List Accent 3"/>
+    <w:lsdException w:name="Light Grid Accent 3"/>
+    <w:lsdException w:name="Medium Shading 1 Accent 3"/>
+    <w:lsdException w:name="Medium Shading 2 Accent 3"/>
+    <w:lsdException w:name="Medium List 1 Accent 3"/>
+    <w:lsdException w:name="Medium List 2 Accent 3"/>
+    <w:lsdException w:name="Medium Grid 1 Accent 3"/>
+    <w:lsdException w:name="Medium Grid 2 Accent 3"/>
+    <w:lsdException w:name="Medium Grid 3 Accent 3"/>
+    <w:lsdException w:name="Dark List Accent 3"/>
+    <w:lsdException w:name="Colorful Shading Accent 3"/>
+    <w:lsdException w:name="Colorful List Accent 3"/>
+    <w:lsdException w:name="Colorful Grid Accent 3"/>
+    <w:lsdException w:name="Light Shading Accent 4"/>
+    <w:lsdException w:name="Light List Accent 4"/>
+    <w:lsdException w:name="Light Grid Accent 4"/>
+    <w:lsdException w:name="Medium Shading 1 Accent 4"/>
+    <w:lsdException w:name="Medium Shading 2 Accent 4"/>
+    <w:lsdException w:name="Medium List 1 Accent 4"/>
+    <w:lsdException w:name="Medium List 2 Accent 4"/>
+    <w:lsdException w:name="Medium Grid 1 Accent 4"/>
+    <w:lsdException w:name="Medium Grid 2 Accent 4"/>
+    <w:lsdException w:name="Medium Grid 3 Accent 4"/>
+    <w:lsdException w:name="Dark List Accent 4"/>
+    <w:lsdException w:name="Colorful Shading Accent 4"/>
+    <w:lsdException w:name="Colorful List Accent 4"/>
+    <w:lsdException w:name="Colorful Grid Accent 4"/>
+    <w:lsdException w:name="Light Shading Accent 5"/>
+    <w:lsdException w:name="Light List Accent 5"/>
+    <w:lsdException w:name="Light Grid Accent 5"/>
+    <w:lsdException w:name="Medium Shading 1 Accent 5"/>
+    <w:lsdException w:name="Medium Shading 2 Accent 5"/>
+    <w:lsdException w:name="Medium List 1 Accent 5"/>
+    <w:lsdException w:name="Medium List 2 Accent 5"/>
+    <w:lsdException w:name="Medium Grid 1 Accent 5"/>
+    <w:lsdException w:name="Medium Grid 2 Accent 5"/>
+    <w:lsdException w:name="Medium Grid 3 Accent 5"/>
+    <w:lsdException w:name="Dark List Accent 5"/>
+    <w:lsdException w:name="Colorful Shading Accent 5"/>
+    <w:lsdException w:name="Colorful List Accent 5"/>
+    <w:lsdException w:name="Colorful Grid Accent 5"/>
+    <w:lsdException w:name="Light Shading Accent 6"/>
+    <w:lsdException w:name="Light List Accent 6"/>
+    <w:lsdException w:name="Light Grid Accent 6"/>
+    <w:lsdException w:name="Medium Shading 1 Accent 6"/>
+    <w:lsdException w:name="Medium Shading 2 Accent 6"/>
+    <w:lsdException w:name="Medium List 1 Accent 6"/>
+    <w:lsdException w:name="Medium List 2 Accent 6"/>
+    <w:lsdException w:name="Medium Grid 1 Accent 6"/>
+    <w:lsdException w:name="Medium Grid 2 Accent 6"/>
+    <w:lsdException w:name="Medium Grid 3 Accent 6"/>
+    <w:lsdException w:name="Dark List Accent 6"/>
+    <w:lsdException w:name="Colorful Shading Accent 6"/>
+    <w:lsdException w:name="Colorful List Accent 6"/>
+    <w:lsdException w:name="Colorful Grid Accent 6"/>
+    <w:lsdException w:name="Grid Table 4" w:uiPriority="49"/>
+    <w:lsdException w:name="Grid Table 5 Dark" w:uiPriority="50"/>
+    <w:lsdException w:name="Grid Table 6 Colorful" w:uiPriority="51"/>
+    <w:lsdException w:name="Grid Table 7 Colorful" w:uiPriority="52"/>
+    <w:lsdException w:name="Grid Table 1 Light Accent 1" w:uiPriority="46"/>
+    <w:lsdException w:name="Grid Table 2 Accent 1" w:uiPriority="47"/>
+    <w:lsdException w:name="Grid Table 3 Accent 1" w:uiPriority="48"/>
+    <w:lsdException w:name="Grid Table 4 Accent 1" w:uiPriority="49"/>
+    <w:lsdException w:name="Grid Table 5 Dark Accent 1" w:uiPriority="50"/>
+    <w:lsdException w:name="Grid Table 6 Colorful Accent 1" w:uiPriority="51"/>
+    <w:lsdException w:name="Grid Table 7 Colorful Accent 1" w:uiPriority="52"/>
+    <w:lsdException w:name="Grid Table 1 Light Accent 2" w:uiPriority="46"/>
+    <w:lsdException w:name="Grid Table 2 Accent 2" w:uiPriority="47"/>
+    <w:lsdException w:name="Grid Table 3 Accent 2" w:uiPriority="48"/>
+    <w:lsdException w:name="Grid Table 4 Accent 2" w:uiPriority="49"/>
+    <w:lsdException w:name="Grid Table 5 Dark Accent 2" w:uiPriority="50"/>
+    <w:lsdException w:name="Grid Table 6 Colorful Accent 2" w:uiPriority="51"/>
+    <w:lsdException w:name="Grid Table 7 Colorful Accent 2" w:uiPriority="52"/>
+    <w:lsdException w:name="Grid Table 1 Light Accent 3" w:uiPriority="46"/>
+    <w:lsdException w:name="Grid Table 2 Accent 3" w:uiPriority="47"/>
+    <w:lsdException w:name="Grid Table 3 Accent 3" w:uiPriority="48"/>
+    <w:lsdException w:name="Grid Table 4 Accent 3" w:uiPriority="49"/>
+    <w:lsdException w:name="Grid Table 5 Dark Accent 3" w:uiPriority="50"/>
+    <w:lsdException w:name="Grid Table 6 Colorful Accent 3" w:uiPriority="51"/>
+    <w:lsdException w:name="Grid Table 7 Colorful Accent 3" w:uiPriority="52"/>
+    <w:lsdException w:name="Grid Table 1 Light Accent 4" w:uiPriority="46"/>
+    <w:lsdException w:name="Grid Table 2 Accent 4" w:uiPriority="47"/>
+    <w:lsdException w:name="Grid Table 3 Accent 4" w:uiPriority="48"/>
+    <w:lsdException w:name="Grid Table 4 Accent 4" w:uiPriority="49"/>
+    <w:lsdException w:name="Grid Table 5 Dark Accent 4" w:uiPriority="50"/>
+    <w:lsdException w:name="Grid Table 6 Colorful Accent 4" w:uiPriority="51"/>
+    <w:lsdException w:name="Grid Table 7 Colorful Accent 4" w:uiPriority="52"/>
+    <w:lsdException w:name="Grid Table 1 Light Accent 5" w:uiPriority="46"/>
+    <w:lsdException w:name="Grid Table 2 Accent 5" w:uiPriority="47"/>
+    <w:lsdException w:name="Grid Table 3 Accent 5" w:uiPriority="48"/>
+    <w:lsdException w:name="Grid Table 4 Accent 5" w:uiPriority="49"/>
+    <w:lsdException w:name="Grid Table 5 Dark Accent 5" w:uiPriority="50"/>
+    <w:lsdException w:name="Grid Table 6 Colorful Accent 5" w:uiPriority="51"/>
+    <w:lsdException w:name="Grid Table 7 Colorful Accent 5" w:uiPriority="52"/>
+    <w:lsdException w:name="Grid Table 1 Light Accent 6" w:uiPriority="46"/>
+    <w:lsdException w:name="Grid Table 2 Accent 6" w:uiPriority="47"/>
+    <w:lsdException w:name="Grid Table 3 Accent 6" w:uiPriority="48"/>
+    <w:lsdException w:name="Grid Table 4 Accent 6" w:uiPriority="49"/>
+    <w:lsdException w:name="Grid Table 5 Dark Accent 6" w:uiPriority="50"/>
+    <w:lsdException w:name="Grid Table 6 Colorful Accent 6" w:uiPriority="51"/>
+    <w:lsdException w:name="Grid Table 7 Colorful Accent 6" w:uiPriority="52"/>
+    <w:lsdException w:name="List Table 1 Light" w:uiPriority="46"/>
+    <w:lsdException w:name="List Table 2" w:uiPriority="47"/>
+    <w:lsdException w:name="List Table 3" w:uiPriority="48"/>
+    <w:lsdException w:name="List Table 4" w:uiPriority="49"/>
+    <w:lsdException w:name="List Table 5 Dark" w:uiPriority="50"/>
+    <w:lsdException w:name="List Table 6 Colorful" w:uiPriority="51"/>
+    <w:lsdException w:name="List Table 7 Colorful" w:uiPriority="52"/>
+    <w:lsdException w:name="List Table 1 Light Accent 1" w:uiPriority="46"/>
+    <w:lsdException w:name="List Table 2 Accent 1" w:uiPriority="47"/>
+    <w:lsdException w:name="List Table 3 Accent 1" w:uiPriority="48"/>
+    <w:lsdException w:name="List Table 4 Accent 1" w:uiPriority="49"/>
+    <w:lsdException w:name="List Table 5 Dark Accent 1" w:uiPriority="50"/>
+    <w:lsdException w:name="List Table 6 Colorful Accent 1" w:uiPriority="51"/>
+    <w:lsdException w:name="List Table 7 Colorful Accent 1" w:uiPriority="52"/>
+    <w:lsdException w:name="List Table 1 Light Accent 2" w:uiPriority="46"/>
+    <w:lsdException w:name="List Table 2 Accent 2" w:uiPriority="47"/>
+    <w:lsdException w:name="List Table 3 Accent 2" w:uiPriority="48"/>
+    <w:lsdException w:name="List Table 4 Accent 2" w:uiPriority="49"/>
+    <w:lsdException w:name="List Table 5 Dark Accent 2" w:uiPriority="50"/>
+    <w:lsdException w:name="List Table 6 Colorful Accent 2" w:uiPriority="51"/>
+    <w:lsdException w:name="List Table 7 Colorful Accent 2" w:uiPriority="52"/>
+    <w:lsdException w:name="List Table 1 Light Accent 3" w:uiPriority="46"/>
+    <w:lsdException w:name="List Table 2 Accent 3" w:uiPriority="47"/>
+    <w:lsdException w:name="List Table 3 Accent 3" w:uiPriority="48"/>
+    <w:lsdException w:name="List Table 4 Accent 3" w:uiPriority="49"/>
+    <w:lsdException w:name="List Table 5 Dark Accent 3" w:uiPriority="50"/>
+    <w:lsdException w:name="List Table 6 Colorful Accent 3" w:uiPriority="51"/>
+    <w:lsdException w:name="List Table 7 Colorful Accent 3" w:uiPriority="52"/>
+    <w:lsdException w:name="List Table 1 Light Accent 4" w:uiPriority="46"/>
+    <w:lsdException w:name="List Table 2 Accent 4" w:uiPriority="47"/>
+    <w:lsdException w:name="List Table 3 Accent 4" w:uiPriority="48"/>
+    <w:lsdException w:name="List Table 4 Accent 4" w:uiPriority="49"/>
+    <w:lsdException w:name="List Table 5 Dark Accent 4" w:uiPriority="50"/>
+    <w:lsdException w:name="List Table 6 Colorful Accent 4" w:uiPriority="51"/>
+    <w:lsdException w:name="List Table 7 Colorful Accent 4" w:uiPriority="52"/>
+    <w:lsdException w:name="List Table 1 Light Accent 5" w:uiPriority="46"/>
+    <w:lsdException w:name="List Table 2 Accent 5" w:uiPriority="47"/>
+    <w:lsdException w:name="List Table 3 Accent 5" w:uiPriority="48"/>
+    <w:lsdException w:name="List Table 4 Accent 5" w:uiPriority="49"/>
+    <w:lsdException w:name="List Table 5 Dark Accent 5" w:uiPriority="50"/>
+    <w:lsdException w:name="List Table 6 Colorful Accent 5" w:uiPriority="51"/>
+    <w:lsdException w:name="List Table 7 Colorful Accent 5" w:uiPriority="52"/>
+    <w:lsdException w:name="List Table 1 Light Accent 6" w:uiPriority="46"/>
+    <w:lsdException w:name="List Table 2 Accent 6" w:uiPriority="47"/>
+    <w:lsdException w:name="List Table 3 Accent 6" w:uiPriority="48"/>
+    <w:lsdException w:name="List Table 4 Accent 6" w:uiPriority="49"/>
+    <w:lsdException w:name="List Table 5 Dark Accent 6" w:uiPriority="50"/>
+    <w:lsdException w:name="List Table 6 Colorful Accent 6" w:uiPriority="51"/>
+    <w:lsdException w:name="List Table 7 Colorful Accent 6" w:uiPriority="52"/>
+    <w:lsdException w:name="Mention" w:semiHidden="1" w:uiPriority="99" w:unhideWhenUsed="1"/>
+    <w:lsdException w:name="Smart Hyperlink" w:semiHidden="1" w:uiPriority="99" w:unhideWhenUsed="1"/>
+    <w:lsdException w:name="Hashtag" w:semiHidden="1" w:uiPriority="99" w:unhideWhenUsed="1"/>
+    <w:lsdException w:name="Unresolved Mention" w:semiHidden="1" w:uiPriority="99" w:unhideWhenUsed="1"/>
+    <w:lsdException w:name="Smart Link" w:semiHidden="1" w:uiPriority="99" w:unhideWhenUsed="1"/>
+  </w:latentStyles>
+  <w:style w:type="paragraph" w:default="1" w:styleId="Normal">
     <w:name w:val="Normal"/>
     <w:qFormat/>
   </w:style>
-  <w:style w:styleId="BodyText" w:type="paragraph">
-    <w:name w:val="Body Text"/>
-    <w:basedOn w:val="Normal"/>
-    <w:link w:val="BodyTextChar"/>
-    <w:pPr>
-      <w:spacing w:after="180" w:before="180"/>
-    </w:pPr>
-    <w:qFormat/>
-  </w:style>
-  <w:style w:customStyle="1" w:styleId="FirstParagraph" w:type="paragraph">
-    <w:name w:val="First Paragraph"/>
-    <w:basedOn w:val="BodyText"/>
-    <w:next w:val="BodyText"/>
-    <w:qFormat/>
-  </w:style>
-  <w:style w:customStyle="1" w:styleId="Compact" w:type="paragraph">
-    <w:name w:val="Compact"/>
-    <w:basedOn w:val="BodyText"/>
-    <w:qFormat/>
-    <w:pPr>
-      <w:spacing w:after="36" w:before="36"/>
-    </w:pPr>
-  </w:style>
-  <w:style w:styleId="Title" w:type="paragraph">
-    <w:name w:val="Title"/>
-    <w:basedOn w:val="Normal"/>
-    <w:next w:val="BodyText"/>
-    <w:qFormat/>
-    <w:pPr>
-      <w:keepNext/>
-      <w:keepLines/>
-      <w:spacing w:after="240" w:before="480"/>
-      <w:jc w:val="center"/>
-    </w:pPr>
-    <w:rPr>
-      <w:rFonts w:asciiTheme="majorHAnsi" w:cstheme="majorBidi" w:eastAsiaTheme="majorEastAsia" w:hAnsiTheme="majorHAnsi"/>
-      <w:b/>
-      <w:bCs/>
-      <w:color w:themeColor="accent1" w:themeShade="B5" w:val="345A8A"/>
-      <w:sz w:val="36"/>
-      <w:szCs w:val="36"/>
-    </w:rPr>
-  </w:style>
-  <w:style w:styleId="Subtitle" w:type="paragraph">
-    <w:name w:val="Subtitle"/>
-    <w:basedOn w:val="Title"/>
-    <w:next w:val="BodyText"/>
-    <w:qFormat/>
-    <w:pPr>
-      <w:keepNext/>
-      <w:keepLines/>
-      <w:spacing w:after="240" w:before="240"/>
-      <w:jc w:val="center"/>
-    </w:pPr>
-    <w:rPr>
-      <w:sz w:val="30"/>
-      <w:szCs w:val="30"/>
-    </w:rPr>
-  </w:style>
-  <w:style w:customStyle="1" w:styleId="Author" w:type="paragraph">
-    <w:name w:val="Author"/>
-    <w:next w:val="BodyText"/>
-    <w:qFormat/>
-    <w:pPr>
-      <w:keepNext/>
-      <w:keepLines/>
-      <w:jc w:val="center"/>
-    </w:pPr>
-  </w:style>
-  <w:style w:styleId="Date" w:type="paragraph">
-    <w:name w:val="Date"/>
-    <w:next w:val="BodyText"/>
-    <w:qFormat/>
-    <w:pPr>
-      <w:keepNext/>
-      <w:keepLines/>
-      <w:jc w:val="center"/>
-    </w:pPr>
-  </w:style>
-  <w:style w:customStyle="1" w:styleId="AbstractTitle" w:type="paragraph">
-    <w:name w:val="Abstract Title"/>
-    <w:basedOn w:val="Normal"/>
-    <w:next w:val="Abstract"/>
-    <w:qFormat/>
-    <w:pPr>
-      <w:keepNext/>
-      <w:keepLines/>
-      <w:jc w:val="center"/>
-      <w:spacing w:after="0" w:before="300"/>
-    </w:pPr>
-    <w:rPr>
-      <w:sz w:val="20"/>
-      <w:szCs w:val="20"/>
-      <w:b/>
-      <w:color w:val="345A8A"/>
-      &gt;
-    </w:rPr>
-  </w:style>
-  <w:style w:customStyle="1" w:styleId="Abstract" w:type="paragraph">
-    <w:name w:val="Abstract"/>
-    <w:basedOn w:val="Normal"/>
-    <w:next w:val="BodyText"/>
-    <w:qFormat/>
-    <w:pPr>
-      <w:keepNext/>
-      <w:keepLines/>
-      <w:spacing w:after="300" w:before="100"/>
-    </w:pPr>
-    <w:rPr>
-      <w:sz w:val="20"/>
-      <w:szCs w:val="20"/>
-    </w:rPr>
-  </w:style>
-  <w:style w:styleId="Bibliography" w:type="paragraph">
-    <w:name w:val="Bibliography"/>
-    <w:basedOn w:val="Normal"/>
-    <w:next w:val="Bibliography"/>
-    <w:qFormat/>
-    <w:pPr/>
-    <w:rPr/>
-  </w:style>
-  <w:style w:styleId="Heading1" w:type="paragraph">
-    <w:name w:val="Heading 1"/>
+  <w:style w:type="paragraph" w:styleId="Heading1">
+    <w:name w:val="heading 1"/>
     <w:basedOn w:val="Normal"/>
     <w:next w:val="BodyText"/>
     <w:uiPriority w:val="9"/>
@@ -859,20 +1024,20 @@
     <w:pPr>
       <w:keepNext/>
       <w:keepLines/>
-      <w:spacing w:after="0" w:before="480"/>
+      <w:spacing w:before="480" w:after="0"/>
       <w:outlineLvl w:val="0"/>
     </w:pPr>
     <w:rPr>
-      <w:rFonts w:asciiTheme="majorHAnsi" w:cstheme="majorBidi" w:eastAsiaTheme="majorEastAsia" w:hAnsiTheme="majorHAnsi"/>
+      <w:rFonts w:asciiTheme="majorHAnsi" w:eastAsiaTheme="majorEastAsia" w:hAnsiTheme="majorHAnsi" w:cstheme="majorBidi"/>
       <w:b/>
       <w:bCs/>
-      <w:color w:themeColor="accent1" w:val="4F81BD"/>
+      <w:color w:val="4F81BD" w:themeColor="accent1"/>
       <w:sz w:val="32"/>
       <w:szCs w:val="32"/>
     </w:rPr>
   </w:style>
-  <w:style w:styleId="Heading2" w:type="paragraph">
-    <w:name w:val="Heading 2"/>
+  <w:style w:type="paragraph" w:styleId="Heading2">
+    <w:name w:val="heading 2"/>
     <w:basedOn w:val="Normal"/>
     <w:next w:val="BodyText"/>
     <w:uiPriority w:val="9"/>
@@ -881,20 +1046,20 @@
     <w:pPr>
       <w:keepNext/>
       <w:keepLines/>
-      <w:spacing w:after="0" w:before="200"/>
+      <w:spacing w:before="200" w:after="0"/>
       <w:outlineLvl w:val="1"/>
     </w:pPr>
     <w:rPr>
-      <w:rFonts w:asciiTheme="majorHAnsi" w:cstheme="majorBidi" w:eastAsiaTheme="majorEastAsia" w:hAnsiTheme="majorHAnsi"/>
+      <w:rFonts w:asciiTheme="majorHAnsi" w:eastAsiaTheme="majorEastAsia" w:hAnsiTheme="majorHAnsi" w:cstheme="majorBidi"/>
       <w:b/>
       <w:bCs/>
-      <w:color w:themeColor="accent1" w:val="4F81BD"/>
+      <w:color w:val="4F81BD" w:themeColor="accent1"/>
       <w:sz w:val="28"/>
       <w:szCs w:val="28"/>
     </w:rPr>
   </w:style>
-  <w:style w:styleId="Heading3" w:type="paragraph">
-    <w:name w:val="Heading 3"/>
+  <w:style w:type="paragraph" w:styleId="Heading3">
+    <w:name w:val="heading 3"/>
     <w:basedOn w:val="Normal"/>
     <w:next w:val="BodyText"/>
     <w:uiPriority w:val="9"/>
@@ -903,20 +1068,18 @@
     <w:pPr>
       <w:keepNext/>
       <w:keepLines/>
-      <w:spacing w:after="0" w:before="200"/>
+      <w:spacing w:before="200" w:after="0"/>
       <w:outlineLvl w:val="2"/>
     </w:pPr>
     <w:rPr>
-      <w:rFonts w:asciiTheme="majorHAnsi" w:cstheme="majorBidi" w:eastAsiaTheme="majorEastAsia" w:hAnsiTheme="majorHAnsi"/>
+      <w:rFonts w:asciiTheme="majorHAnsi" w:eastAsiaTheme="majorEastAsia" w:hAnsiTheme="majorHAnsi" w:cstheme="majorBidi"/>
       <w:b/>
       <w:bCs/>
-      <w:color w:themeColor="accent1" w:val="4F81BD"/>
-      <w:sz w:val="24"/>
-      <w:szCs w:val="24"/>
-    </w:rPr>
-  </w:style>
-  <w:style w:styleId="Heading4" w:type="paragraph">
-    <w:name w:val="Heading 4"/>
+      <w:color w:val="4F81BD" w:themeColor="accent1"/>
+    </w:rPr>
+  </w:style>
+  <w:style w:type="paragraph" w:styleId="Heading4">
+    <w:name w:val="heading 4"/>
     <w:basedOn w:val="Normal"/>
     <w:next w:val="BodyText"/>
     <w:uiPriority w:val="9"/>
@@ -925,20 +1088,18 @@
     <w:pPr>
       <w:keepNext/>
       <w:keepLines/>
-      <w:spacing w:after="0" w:before="200"/>
+      <w:spacing w:before="200" w:after="0"/>
       <w:outlineLvl w:val="3"/>
     </w:pPr>
     <w:rPr>
-      <w:rFonts w:asciiTheme="majorHAnsi" w:cstheme="majorBidi" w:eastAsiaTheme="majorEastAsia" w:hAnsiTheme="majorHAnsi"/>
+      <w:rFonts w:asciiTheme="majorHAnsi" w:eastAsiaTheme="majorEastAsia" w:hAnsiTheme="majorHAnsi" w:cstheme="majorBidi"/>
+      <w:bCs/>
       <w:i/>
-      <w:bCs/>
-      <w:color w:themeColor="accent1" w:val="4F81BD"/>
-      <w:sz w:val="24"/>
-      <w:szCs w:val="24"/>
-    </w:rPr>
-  </w:style>
-  <w:style w:styleId="Heading5" w:type="paragraph">
-    <w:name w:val="Heading 5"/>
+      <w:color w:val="4F81BD" w:themeColor="accent1"/>
+    </w:rPr>
+  </w:style>
+  <w:style w:type="paragraph" w:styleId="Heading5">
+    <w:name w:val="heading 5"/>
     <w:basedOn w:val="Normal"/>
     <w:next w:val="BodyText"/>
     <w:uiPriority w:val="9"/>
@@ -947,19 +1108,17 @@
     <w:pPr>
       <w:keepNext/>
       <w:keepLines/>
-      <w:spacing w:after="0" w:before="200"/>
+      <w:spacing w:before="200" w:after="0"/>
       <w:outlineLvl w:val="4"/>
     </w:pPr>
     <w:rPr>
-      <w:rFonts w:asciiTheme="majorHAnsi" w:cstheme="majorBidi" w:eastAsiaTheme="majorEastAsia" w:hAnsiTheme="majorHAnsi"/>
+      <w:rFonts w:asciiTheme="majorHAnsi" w:eastAsiaTheme="majorEastAsia" w:hAnsiTheme="majorHAnsi" w:cstheme="majorBidi"/>
       <w:iCs/>
-      <w:color w:themeColor="accent1" w:val="4F81BD"/>
-      <w:sz w:val="24"/>
-      <w:szCs w:val="24"/>
-    </w:rPr>
-  </w:style>
-  <w:style w:styleId="Heading6" w:type="paragraph">
-    <w:name w:val="Heading 6"/>
+      <w:color w:val="4F81BD" w:themeColor="accent1"/>
+    </w:rPr>
+  </w:style>
+  <w:style w:type="paragraph" w:styleId="Heading6">
+    <w:name w:val="heading 6"/>
     <w:basedOn w:val="Normal"/>
     <w:next w:val="BodyText"/>
     <w:uiPriority w:val="9"/>
@@ -968,18 +1127,16 @@
     <w:pPr>
       <w:keepNext/>
       <w:keepLines/>
-      <w:spacing w:after="0" w:before="200"/>
+      <w:spacing w:before="200" w:after="0"/>
       <w:outlineLvl w:val="5"/>
     </w:pPr>
     <w:rPr>
-      <w:rFonts w:asciiTheme="majorHAnsi" w:cstheme="majorBidi" w:eastAsiaTheme="majorEastAsia" w:hAnsiTheme="majorHAnsi"/>
-      <w:color w:themeColor="accent1" w:val="4F81BD"/>
-      <w:sz w:val="24"/>
-      <w:szCs w:val="24"/>
-    </w:rPr>
-  </w:style>
-  <w:style w:styleId="Heading7" w:type="paragraph">
-    <w:name w:val="Heading 7"/>
+      <w:rFonts w:asciiTheme="majorHAnsi" w:eastAsiaTheme="majorEastAsia" w:hAnsiTheme="majorHAnsi" w:cstheme="majorBidi"/>
+      <w:color w:val="4F81BD" w:themeColor="accent1"/>
+    </w:rPr>
+  </w:style>
+  <w:style w:type="paragraph" w:styleId="Heading7">
+    <w:name w:val="heading 7"/>
     <w:basedOn w:val="Normal"/>
     <w:next w:val="BodyText"/>
     <w:uiPriority w:val="9"/>
@@ -988,18 +1145,16 @@
     <w:pPr>
       <w:keepNext/>
       <w:keepLines/>
-      <w:spacing w:after="0" w:before="200"/>
+      <w:spacing w:before="200" w:after="0"/>
       <w:outlineLvl w:val="6"/>
     </w:pPr>
     <w:rPr>
-      <w:rFonts w:asciiTheme="majorHAnsi" w:cstheme="majorBidi" w:eastAsiaTheme="majorEastAsia" w:hAnsiTheme="majorHAnsi"/>
-      <w:color w:themeColor="accent1" w:val="4F81BD"/>
-      <w:sz w:val="24"/>
-      <w:szCs w:val="24"/>
-    </w:rPr>
-  </w:style>
-  <w:style w:styleId="Heading8" w:type="paragraph">
-    <w:name w:val="Heading 8"/>
+      <w:rFonts w:asciiTheme="majorHAnsi" w:eastAsiaTheme="majorEastAsia" w:hAnsiTheme="majorHAnsi" w:cstheme="majorBidi"/>
+      <w:color w:val="4F81BD" w:themeColor="accent1"/>
+    </w:rPr>
+  </w:style>
+  <w:style w:type="paragraph" w:styleId="Heading8">
+    <w:name w:val="heading 8"/>
     <w:basedOn w:val="Normal"/>
     <w:next w:val="BodyText"/>
     <w:uiPriority w:val="9"/>
@@ -1008,18 +1163,16 @@
     <w:pPr>
       <w:keepNext/>
       <w:keepLines/>
-      <w:spacing w:after="0" w:before="200"/>
+      <w:spacing w:before="200" w:after="0"/>
       <w:outlineLvl w:val="7"/>
     </w:pPr>
     <w:rPr>
-      <w:rFonts w:asciiTheme="majorHAnsi" w:cstheme="majorBidi" w:eastAsiaTheme="majorEastAsia" w:hAnsiTheme="majorHAnsi"/>
-      <w:color w:themeColor="accent1" w:val="4F81BD"/>
-      <w:sz w:val="24"/>
-      <w:szCs w:val="24"/>
-    </w:rPr>
-  </w:style>
-  <w:style w:styleId="Heading9" w:type="paragraph">
-    <w:name w:val="Heading 9"/>
+      <w:rFonts w:asciiTheme="majorHAnsi" w:eastAsiaTheme="majorEastAsia" w:hAnsiTheme="majorHAnsi" w:cstheme="majorBidi"/>
+      <w:color w:val="4F81BD" w:themeColor="accent1"/>
+    </w:rPr>
+  </w:style>
+  <w:style w:type="paragraph" w:styleId="Heading9">
+    <w:name w:val="heading 9"/>
     <w:basedOn w:val="Normal"/>
     <w:next w:val="BodyText"/>
     <w:uiPriority w:val="9"/>
@@ -1028,17 +1181,155 @@
     <w:pPr>
       <w:keepNext/>
       <w:keepLines/>
-      <w:spacing w:after="0" w:before="200"/>
+      <w:spacing w:before="200" w:after="0"/>
       <w:outlineLvl w:val="8"/>
     </w:pPr>
     <w:rPr>
-      <w:rFonts w:asciiTheme="majorHAnsi" w:cstheme="majorBidi" w:eastAsiaTheme="majorEastAsia" w:hAnsiTheme="majorHAnsi"/>
-      <w:color w:themeColor="accent1" w:val="4F81BD"/>
-      <w:sz w:val="24"/>
-      <w:szCs w:val="24"/>
-    </w:rPr>
-  </w:style>
-  <w:style w:styleId="BlockText" w:type="paragraph">
+      <w:rFonts w:asciiTheme="majorHAnsi" w:eastAsiaTheme="majorEastAsia" w:hAnsiTheme="majorHAnsi" w:cstheme="majorBidi"/>
+      <w:color w:val="4F81BD" w:themeColor="accent1"/>
+    </w:rPr>
+  </w:style>
+  <w:style w:type="character" w:default="1" w:styleId="DefaultParagraphFont">
+    <w:name w:val="Default Paragraph Font"/>
+    <w:uiPriority w:val="1"/>
+    <w:semiHidden/>
+    <w:unhideWhenUsed/>
+  </w:style>
+  <w:style w:type="table" w:default="1" w:styleId="TableNormal">
+    <w:name w:val="Normal Table"/>
+    <w:uiPriority w:val="99"/>
+    <w:semiHidden/>
+    <w:unhideWhenUsed/>
+    <w:tblPr>
+      <w:tblInd w:w="0" w:type="dxa"/>
+      <w:tblCellMar>
+        <w:top w:w="0" w:type="dxa"/>
+        <w:left w:w="108" w:type="dxa"/>
+        <w:bottom w:w="0" w:type="dxa"/>
+        <w:right w:w="108" w:type="dxa"/>
+      </w:tblCellMar>
+    </w:tblPr>
+  </w:style>
+  <w:style w:type="numbering" w:default="1" w:styleId="NoList">
+    <w:name w:val="No List"/>
+    <w:uiPriority w:val="99"/>
+    <w:semiHidden/>
+    <w:unhideWhenUsed/>
+  </w:style>
+  <w:style w:type="paragraph" w:styleId="BodyText">
+    <w:name w:val="Body Text"/>
+    <w:basedOn w:val="Normal"/>
+    <w:qFormat/>
+    <w:pPr>
+      <w:spacing w:before="180" w:after="180"/>
+    </w:pPr>
+  </w:style>
+  <w:style w:type="paragraph" w:customStyle="1" w:styleId="FirstParagraph">
+    <w:name w:val="First Paragraph"/>
+    <w:basedOn w:val="BodyText"/>
+    <w:next w:val="BodyText"/>
+    <w:qFormat/>
+  </w:style>
+  <w:style w:type="paragraph" w:customStyle="1" w:styleId="Compact">
+    <w:name w:val="Compact"/>
+    <w:basedOn w:val="BodyText"/>
+    <w:qFormat/>
+    <w:pPr>
+      <w:spacing w:before="36" w:after="36"/>
+    </w:pPr>
+  </w:style>
+  <w:style w:type="paragraph" w:styleId="Title">
+    <w:name w:val="Title"/>
+    <w:basedOn w:val="Normal"/>
+    <w:next w:val="BodyText"/>
+    <w:qFormat/>
+    <w:pPr>
+      <w:keepNext/>
+      <w:keepLines/>
+      <w:spacing w:before="480" w:after="240"/>
+      <w:jc w:val="center"/>
+    </w:pPr>
+    <w:rPr>
+      <w:rFonts w:asciiTheme="majorHAnsi" w:eastAsiaTheme="majorEastAsia" w:hAnsiTheme="majorHAnsi" w:cstheme="majorBidi"/>
+      <w:b/>
+      <w:bCs/>
+      <w:color w:val="345A8A" w:themeColor="accent1" w:themeShade="B5"/>
+      <w:sz w:val="36"/>
+      <w:szCs w:val="36"/>
+    </w:rPr>
+  </w:style>
+  <w:style w:type="paragraph" w:styleId="Subtitle">
+    <w:name w:val="Subtitle"/>
+    <w:basedOn w:val="Title"/>
+    <w:next w:val="BodyText"/>
+    <w:qFormat/>
+    <w:pPr>
+      <w:spacing w:before="240"/>
+    </w:pPr>
+    <w:rPr>
+      <w:sz w:val="30"/>
+      <w:szCs w:val="30"/>
+    </w:rPr>
+  </w:style>
+  <w:style w:type="paragraph" w:customStyle="1" w:styleId="Author">
+    <w:name w:val="Author"/>
+    <w:next w:val="BodyText"/>
+    <w:qFormat/>
+    <w:pPr>
+      <w:keepNext/>
+      <w:keepLines/>
+      <w:jc w:val="center"/>
+    </w:pPr>
+  </w:style>
+  <w:style w:type="paragraph" w:styleId="Date">
+    <w:name w:val="Date"/>
+    <w:next w:val="BodyText"/>
+    <w:qFormat/>
+    <w:pPr>
+      <w:keepNext/>
+      <w:keepLines/>
+      <w:jc w:val="center"/>
+    </w:pPr>
+  </w:style>
+  <w:style w:type="paragraph" w:customStyle="1" w:styleId="AbstractTitle">
+    <w:name w:val="Abstract Title"/>
+    <w:basedOn w:val="Normal"/>
+    <w:next w:val="Abstract"/>
+    <w:qFormat/>
+    <w:pPr>
+      <w:keepNext/>
+      <w:keepLines/>
+      <w:spacing w:before="300" w:after="0"/>
+      <w:jc w:val="center"/>
+    </w:pPr>
+    <w:rPr>
+      <w:b/>
+      <w:color w:val="345A8A"/>
+      <w:sz w:val="20"/>
+      <w:szCs w:val="20"/>
+    </w:rPr>
+  </w:style>
+  <w:style w:type="paragraph" w:customStyle="1" w:styleId="Abstract">
+    <w:name w:val="Abstract"/>
+    <w:basedOn w:val="Normal"/>
+    <w:next w:val="BodyText"/>
+    <w:qFormat/>
+    <w:pPr>
+      <w:keepNext/>
+      <w:keepLines/>
+      <w:spacing w:before="100" w:after="300"/>
+    </w:pPr>
+    <w:rPr>
+      <w:sz w:val="20"/>
+      <w:szCs w:val="20"/>
+    </w:rPr>
+  </w:style>
+  <w:style w:type="paragraph" w:styleId="Bibliography">
+    <w:name w:val="Bibliography"/>
+    <w:basedOn w:val="Normal"/>
+    <w:qFormat/>
+  </w:style>
+  <w:style w:type="paragraph" w:styleId="BlockText">
     <w:name w:val="Block Text"/>
     <w:basedOn w:val="BodyText"/>
     <w:next w:val="BodyText"/>
@@ -1046,67 +1337,57 @@
     <w:unhideWhenUsed/>
     <w:qFormat/>
     <w:pPr>
-      <w:spacing w:after="100" w:before="100"/>
-      <w:ind w:firstLine="0" w:left="480" w:right="480"/>
-    </w:pPr>
-  </w:style>
-  <w:style w:styleId="FootnoteText" w:type="paragraph">
-    <w:name w:val="Footnote Text"/>
+      <w:spacing w:before="100" w:after="100"/>
+      <w:ind w:left="480" w:right="480"/>
+    </w:pPr>
+  </w:style>
+  <w:style w:type="paragraph" w:styleId="FootnoteText">
+    <w:name w:val="footnote text"/>
     <w:basedOn w:val="Normal"/>
-    <w:next w:val="FootnoteText"/>
     <w:uiPriority w:val="9"/>
     <w:unhideWhenUsed/>
     <w:qFormat/>
   </w:style>
-  <w:style w:styleId="FootnoteBlockText" w:type="paragraph">
+  <w:style w:type="paragraph" w:customStyle="1" w:styleId="FootnoteBlockText">
     <w:name w:val="Footnote Block Text"/>
-    <w:basedOn w:val="Footnote Text"/>
-    <w:next w:val="Footnote Text"/>
     <w:uiPriority w:val="9"/>
     <w:unhideWhenUsed/>
     <w:qFormat/>
     <w:pPr>
-      <w:spacing w:after="100" w:before="100"/>
-      <w:ind w:firstLine="0" w:left="480" w:right="480"/>
-    </w:pPr>
-  </w:style>
-  <w:style w:default="1" w:styleId="DefaultParagraphFont" w:type="character">
-    <w:name w:val="Default Paragraph Font"/>
+      <w:spacing w:before="100" w:after="100"/>
+      <w:ind w:left="480" w:right="480"/>
+    </w:pPr>
+  </w:style>
+  <w:style w:type="table" w:customStyle="1" w:styleId="Table">
+    <w:name w:val="Table"/>
     <w:semiHidden/>
     <w:unhideWhenUsed/>
-  </w:style>
-  <w:style w:default="1" w:styleId="Table" w:type="table">
-    <w:name w:val="Table"/>
-    <w:basedOn w:val="TableNormal"/>
-    <w:semiHidden/>
-    <w:unhideWhenUsed/>
     <w:qFormat/>
     <w:tblPr>
-      <w:tblInd w:type="dxa" w:w="0"/>
+      <w:tblInd w:w="0" w:type="dxa"/>
       <w:tblCellMar>
-        <w:top w:type="dxa" w:w="0"/>
-        <w:left w:type="dxa" w:w="108"/>
-        <w:bottom w:type="dxa" w:w="0"/>
-        <w:right w:type="dxa" w:w="108"/>
+        <w:top w:w="0" w:type="dxa"/>
+        <w:left w:w="108" w:type="dxa"/>
+        <w:bottom w:w="0" w:type="dxa"/>
+        <w:right w:w="108" w:type="dxa"/>
       </w:tblCellMar>
     </w:tblPr>
     <w:tblStylePr w:type="firstRow">
       <w:tblPr>
         <w:jc w:val="left"/>
-        <w:tblInd w:type="dxa" w:w="0"/>
       </w:tblPr>
       <w:trPr>
         <w:jc w:val="left"/>
       </w:trPr>
       <w:tcPr>
+        <w:tcBorders>
+          <w:bottom w:val="single" w:sz="0" w:space="0" w:color="auto"/>
+        </w:tcBorders>
         <w:vAlign w:val="bottom"/>
-        <w:tcBorders>
-          <w:bottom w:val="single"/>
-        </w:tcBorders>
       </w:tcPr>
     </w:tblStylePr>
   </w:style>
-  <w:style w:customStyle="1" w:styleId="DefinitionTerm" w:type="paragraph">
+  <w:style w:type="paragraph" w:customStyle="1" w:styleId="DefinitionTerm">
     <w:name w:val="Definition Term"/>
     <w:basedOn w:val="Normal"/>
     <w:next w:val="Definition"/>
@@ -1119,75 +1400,76 @@
       <w:b/>
     </w:rPr>
   </w:style>
-  <w:style w:customStyle="1" w:styleId="Definition" w:type="paragraph">
+  <w:style w:type="paragraph" w:customStyle="1" w:styleId="Definition">
     <w:name w:val="Definition"/>
     <w:basedOn w:val="Normal"/>
   </w:style>
-  <w:style w:styleId="Caption" w:type="paragraph">
-    <w:name w:val="Caption"/>
+  <w:style w:type="paragraph" w:styleId="Caption">
+    <w:name w:val="caption"/>
     <w:basedOn w:val="Normal"/>
-    <w:link w:val="BodyTextChar"/>
-    <w:pPr>
-      <w:spacing w:after="120" w:before="0"/>
+    <w:link w:val="CaptionChar"/>
+    <w:pPr>
+      <w:spacing w:after="120"/>
     </w:pPr>
     <w:rPr>
       <w:i/>
     </w:rPr>
   </w:style>
-  <w:style w:customStyle="1" w:styleId="TableCaption" w:type="paragraph">
+  <w:style w:type="paragraph" w:customStyle="1" w:styleId="TableCaption">
     <w:name w:val="Table Caption"/>
     <w:basedOn w:val="Caption"/>
     <w:pPr>
       <w:keepNext/>
     </w:pPr>
   </w:style>
-  <w:style w:customStyle="1" w:styleId="ImageCaption" w:type="paragraph">
+  <w:style w:type="paragraph" w:customStyle="1" w:styleId="ImageCaption">
     <w:name w:val="Image Caption"/>
     <w:basedOn w:val="Caption"/>
   </w:style>
-  <w:style w:customStyle="1" w:styleId="Figure" w:type="paragraph">
+  <w:style w:type="paragraph" w:customStyle="1" w:styleId="Figure">
     <w:name w:val="Figure"/>
     <w:basedOn w:val="Normal"/>
   </w:style>
-  <w:style w:customStyle="1" w:styleId="CaptionedFigure" w:type="paragraph">
+  <w:style w:type="paragraph" w:customStyle="1" w:styleId="CaptionedFigure">
     <w:name w:val="Captioned Figure"/>
     <w:basedOn w:val="Figure"/>
     <w:pPr>
       <w:keepNext/>
     </w:pPr>
   </w:style>
-  <w:style w:customStyle="1" w:styleId="BodyTextChar" w:type="character">
-    <w:name w:val="Body Text Char"/>
+  <w:style w:type="character" w:customStyle="1" w:styleId="CaptionChar">
+    <w:name w:val="Caption Char"/>
     <w:basedOn w:val="DefaultParagraphFont"/>
-    <w:link w:val="BodyText"/>
-  </w:style>
-  <w:style w:customStyle="1" w:styleId="VerbatimChar" w:type="character">
+    <w:link w:val="Caption"/>
+  </w:style>
+  <w:style w:type="character" w:customStyle="1" w:styleId="VerbatimChar">
     <w:name w:val="Verbatim Char"/>
-    <w:basedOn w:val="BodyTextChar"/>
-    <w:rPr>
-      <w:rFonts w:ascii="Consolas" w:hAnsi="Consolas"/>
-      <w:sz w:val="22"/>
-    </w:rPr>
-  </w:style>
-  <w:style w:customStyle="1" w:styleId="SectionNumber" w:type="character">
+    <w:basedOn w:val="CaptionChar"/>
+    <w:link w:val="SourceCode"/>
+    <w:rPr>
+      <w:rFonts w:ascii="Consolas" w:hAnsi="Consolas"/>
+      <w:sz w:val="22"/>
+    </w:rPr>
+  </w:style>
+  <w:style w:type="character" w:customStyle="1" w:styleId="SectionNumber">
     <w:name w:val="Section Number"/>
-    <w:basedOn w:val="BodyTextChar"/>
-  </w:style>
-  <w:style w:styleId="FootnoteReference" w:type="character">
-    <w:name w:val="Footnote Reference"/>
-    <w:basedOn w:val="BodyTextChar"/>
+    <w:basedOn w:val="CaptionChar"/>
+  </w:style>
+  <w:style w:type="character" w:styleId="FootnoteReference">
+    <w:name w:val="footnote reference"/>
+    <w:basedOn w:val="CaptionChar"/>
     <w:rPr>
       <w:vertAlign w:val="superscript"/>
     </w:rPr>
   </w:style>
-  <w:style w:styleId="Hyperlink" w:type="character">
+  <w:style w:type="character" w:styleId="Hyperlink">
     <w:name w:val="Hyperlink"/>
-    <w:basedOn w:val="BodyTextChar"/>
-    <w:rPr>
-      <w:color w:themeColor="accent1" w:val="4F81BD"/>
-    </w:rPr>
-  </w:style>
-  <w:style w:styleId="TOCHeading" w:type="paragraph">
+    <w:basedOn w:val="CaptionChar"/>
+    <w:rPr>
+      <w:color w:val="4F81BD" w:themeColor="accent1"/>
+    </w:rPr>
+  </w:style>
+  <w:style w:type="paragraph" w:styleId="TOCHeading">
     <w:name w:val="TOC Heading"/>
     <w:basedOn w:val="Heading1"/>
     <w:next w:val="BodyText"/>
@@ -1199,10 +1481,9 @@
       <w:outlineLvl w:val="9"/>
     </w:pPr>
     <w:rPr>
-      <w:rFonts w:asciiTheme="majorHAnsi" w:cstheme="majorBidi" w:eastAsiaTheme="majorEastAsia" w:hAnsiTheme="majorHAnsi"/>
       <w:b w:val="0"/>
       <w:bCs w:val="0"/>
-      <w:color w:themeColor="accent1" w:themeShade="BF" w:val="365F91"/>
+      <w:color w:val="365F91" w:themeColor="accent1" w:themeShade="BF"/>
     </w:rPr>
   </w:style>
   <w:style w:type="paragraph" w:customStyle="1" w:styleId="SourceCode">
@@ -1210,234 +1491,299 @@
     <w:basedOn w:val="Normal"/>
     <w:link w:val="VerbatimChar"/>
     <w:pPr>
-      <w:wordWrap w:val="off"/>
+      <w:wordWrap w:val="0"/>
     </w:pPr>
   </w:style>
   <w:style w:type="character" w:customStyle="1" w:styleId="KeywordTok">
     <w:name w:val="KeywordTok"/>
     <w:basedOn w:val="VerbatimChar"/>
     <w:rPr>
+      <w:rFonts w:ascii="Consolas" w:hAnsi="Consolas"/>
+      <w:b/>
       <w:color w:val="007020"/>
-      <w:b/>
+      <w:sz w:val="22"/>
     </w:rPr>
   </w:style>
   <w:style w:type="character" w:customStyle="1" w:styleId="DataTypeTok">
     <w:name w:val="DataTypeTok"/>
     <w:basedOn w:val="VerbatimChar"/>
     <w:rPr>
+      <w:rFonts w:ascii="Consolas" w:hAnsi="Consolas"/>
       <w:color w:val="902000"/>
+      <w:sz w:val="22"/>
     </w:rPr>
   </w:style>
   <w:style w:type="character" w:customStyle="1" w:styleId="DecValTok">
     <w:name w:val="DecValTok"/>
     <w:basedOn w:val="VerbatimChar"/>
     <w:rPr>
-      <w:color w:val="40a070"/>
+      <w:rFonts w:ascii="Consolas" w:hAnsi="Consolas"/>
+      <w:color w:val="40A070"/>
+      <w:sz w:val="22"/>
     </w:rPr>
   </w:style>
   <w:style w:type="character" w:customStyle="1" w:styleId="BaseNTok">
     <w:name w:val="BaseNTok"/>
     <w:basedOn w:val="VerbatimChar"/>
     <w:rPr>
-      <w:color w:val="40a070"/>
+      <w:rFonts w:ascii="Consolas" w:hAnsi="Consolas"/>
+      <w:color w:val="40A070"/>
+      <w:sz w:val="22"/>
     </w:rPr>
   </w:style>
   <w:style w:type="character" w:customStyle="1" w:styleId="FloatTok">
     <w:name w:val="FloatTok"/>
     <w:basedOn w:val="VerbatimChar"/>
     <w:rPr>
-      <w:color w:val="40a070"/>
+      <w:rFonts w:ascii="Consolas" w:hAnsi="Consolas"/>
+      <w:color w:val="40A070"/>
+      <w:sz w:val="22"/>
     </w:rPr>
   </w:style>
   <w:style w:type="character" w:customStyle="1" w:styleId="ConstantTok">
     <w:name w:val="ConstantTok"/>
     <w:basedOn w:val="VerbatimChar"/>
     <w:rPr>
+      <w:rFonts w:ascii="Consolas" w:hAnsi="Consolas"/>
       <w:color w:val="880000"/>
+      <w:sz w:val="22"/>
     </w:rPr>
   </w:style>
   <w:style w:type="character" w:customStyle="1" w:styleId="CharTok">
     <w:name w:val="CharTok"/>
     <w:basedOn w:val="VerbatimChar"/>
     <w:rPr>
-      <w:color w:val="4070a0"/>
+      <w:rFonts w:ascii="Consolas" w:hAnsi="Consolas"/>
+      <w:color w:val="4070A0"/>
+      <w:sz w:val="22"/>
     </w:rPr>
   </w:style>
   <w:style w:type="character" w:customStyle="1" w:styleId="SpecialCharTok">
     <w:name w:val="SpecialCharTok"/>
     <w:basedOn w:val="VerbatimChar"/>
     <w:rPr>
-      <w:color w:val="4070a0"/>
+      <w:rFonts w:ascii="Consolas" w:hAnsi="Consolas"/>
+      <w:color w:val="4070A0"/>
+      <w:sz w:val="22"/>
     </w:rPr>
   </w:style>
   <w:style w:type="character" w:customStyle="1" w:styleId="StringTok">
     <w:name w:val="StringTok"/>
     <w:basedOn w:val="VerbatimChar"/>
     <w:rPr>
-      <w:color w:val="4070a0"/>
+      <w:rFonts w:ascii="Consolas" w:hAnsi="Consolas"/>
+      <w:color w:val="4070A0"/>
+      <w:sz w:val="22"/>
     </w:rPr>
   </w:style>
   <w:style w:type="character" w:customStyle="1" w:styleId="VerbatimStringTok">
     <w:name w:val="VerbatimStringTok"/>
     <w:basedOn w:val="VerbatimChar"/>
     <w:rPr>
-      <w:color w:val="4070a0"/>
+      <w:rFonts w:ascii="Consolas" w:hAnsi="Consolas"/>
+      <w:color w:val="4070A0"/>
+      <w:sz w:val="22"/>
     </w:rPr>
   </w:style>
   <w:style w:type="character" w:customStyle="1" w:styleId="SpecialStringTok">
     <w:name w:val="SpecialStringTok"/>
     <w:basedOn w:val="VerbatimChar"/>
     <w:rPr>
-      <w:color w:val="bb6688"/>
+      <w:rFonts w:ascii="Consolas" w:hAnsi="Consolas"/>
+      <w:color w:val="BB6688"/>
+      <w:sz w:val="22"/>
     </w:rPr>
   </w:style>
   <w:style w:type="character" w:customStyle="1" w:styleId="ImportTok">
     <w:name w:val="ImportTok"/>
     <w:basedOn w:val="VerbatimChar"/>
     <w:rPr>
+      <w:rFonts w:ascii="Consolas" w:hAnsi="Consolas"/>
+      <w:b/>
       <w:color w:val="008000"/>
-      <w:b/>
+      <w:sz w:val="22"/>
     </w:rPr>
   </w:style>
   <w:style w:type="character" w:customStyle="1" w:styleId="CommentTok">
     <w:name w:val="CommentTok"/>
     <w:basedOn w:val="VerbatimChar"/>
     <w:rPr>
-      <w:color w:val="60a0b0"/>
+      <w:rFonts w:ascii="Consolas" w:hAnsi="Consolas"/>
       <w:i/>
+      <w:color w:val="60A0B0"/>
+      <w:sz w:val="22"/>
     </w:rPr>
   </w:style>
   <w:style w:type="character" w:customStyle="1" w:styleId="DocumentationTok">
     <w:name w:val="DocumentationTok"/>
     <w:basedOn w:val="VerbatimChar"/>
     <w:rPr>
-      <w:color w:val="ba2121"/>
+      <w:rFonts w:ascii="Consolas" w:hAnsi="Consolas"/>
       <w:i/>
+      <w:color w:val="BA2121"/>
+      <w:sz w:val="22"/>
     </w:rPr>
   </w:style>
   <w:style w:type="character" w:customStyle="1" w:styleId="AnnotationTok">
     <w:name w:val="AnnotationTok"/>
     <w:basedOn w:val="VerbatimChar"/>
     <w:rPr>
-      <w:color w:val="60a0b0"/>
+      <w:rFonts w:ascii="Consolas" w:hAnsi="Consolas"/>
       <w:b/>
       <w:i/>
+      <w:color w:val="60A0B0"/>
+      <w:sz w:val="22"/>
     </w:rPr>
   </w:style>
   <w:style w:type="character" w:customStyle="1" w:styleId="CommentVarTok">
     <w:name w:val="CommentVarTok"/>
     <w:basedOn w:val="VerbatimChar"/>
     <w:rPr>
-      <w:color w:val="60a0b0"/>
+      <w:rFonts w:ascii="Consolas" w:hAnsi="Consolas"/>
       <w:b/>
       <w:i/>
+      <w:color w:val="60A0B0"/>
+      <w:sz w:val="22"/>
     </w:rPr>
   </w:style>
   <w:style w:type="character" w:customStyle="1" w:styleId="OtherTok">
     <w:name w:val="OtherTok"/>
     <w:basedOn w:val="VerbatimChar"/>
     <w:rPr>
+      <w:rFonts w:ascii="Consolas" w:hAnsi="Consolas"/>
       <w:color w:val="007020"/>
+      <w:sz w:val="22"/>
     </w:rPr>
   </w:style>
   <w:style w:type="character" w:customStyle="1" w:styleId="FunctionTok">
     <w:name w:val="FunctionTok"/>
     <w:basedOn w:val="VerbatimChar"/>
     <w:rPr>
-      <w:color w:val="06287e"/>
+      <w:rFonts w:ascii="Consolas" w:hAnsi="Consolas"/>
+      <w:color w:val="06287E"/>
+      <w:sz w:val="22"/>
     </w:rPr>
   </w:style>
   <w:style w:type="character" w:customStyle="1" w:styleId="VariableTok">
     <w:name w:val="VariableTok"/>
     <w:basedOn w:val="VerbatimChar"/>
     <w:rPr>
-      <w:color w:val="19177c"/>
+      <w:rFonts w:ascii="Consolas" w:hAnsi="Consolas"/>
+      <w:color w:val="19177C"/>
+      <w:sz w:val="22"/>
     </w:rPr>
   </w:style>
   <w:style w:type="character" w:customStyle="1" w:styleId="ControlFlowTok">
     <w:name w:val="ControlFlowTok"/>
     <w:basedOn w:val="VerbatimChar"/>
     <w:rPr>
+      <w:rFonts w:ascii="Consolas" w:hAnsi="Consolas"/>
+      <w:b/>
       <w:color w:val="007020"/>
-      <w:b/>
+      <w:sz w:val="22"/>
     </w:rPr>
   </w:style>
   <w:style w:type="character" w:customStyle="1" w:styleId="OperatorTok">
     <w:name w:val="OperatorTok"/>
     <w:basedOn w:val="VerbatimChar"/>
     <w:rPr>
+      <w:rFonts w:ascii="Consolas" w:hAnsi="Consolas"/>
       <w:color w:val="666666"/>
+      <w:sz w:val="22"/>
     </w:rPr>
   </w:style>
   <w:style w:type="character" w:customStyle="1" w:styleId="BuiltInTok">
     <w:name w:val="BuiltInTok"/>
     <w:basedOn w:val="VerbatimChar"/>
     <w:rPr>
+      <w:rFonts w:ascii="Consolas" w:hAnsi="Consolas"/>
       <w:color w:val="008000"/>
+      <w:sz w:val="22"/>
     </w:rPr>
   </w:style>
   <w:style w:type="character" w:customStyle="1" w:styleId="ExtensionTok">
     <w:name w:val="ExtensionTok"/>
     <w:basedOn w:val="VerbatimChar"/>
-    <w:rPr/>
+    <w:rPr>
+      <w:rFonts w:ascii="Consolas" w:hAnsi="Consolas"/>
+      <w:sz w:val="22"/>
+    </w:rPr>
   </w:style>
   <w:style w:type="character" w:customStyle="1" w:styleId="PreprocessorTok">
     <w:name w:val="PreprocessorTok"/>
     <w:basedOn w:val="VerbatimChar"/>
     <w:rPr>
-      <w:color w:val="bc7a00"/>
+      <w:rFonts w:ascii="Consolas" w:hAnsi="Consolas"/>
+      <w:color w:val="BC7A00"/>
+      <w:sz w:val="22"/>
     </w:rPr>
   </w:style>
   <w:style w:type="character" w:customStyle="1" w:styleId="AttributeTok">
     <w:name w:val="AttributeTok"/>
     <w:basedOn w:val="VerbatimChar"/>
     <w:rPr>
-      <w:color w:val="7d9029"/>
+      <w:rFonts w:ascii="Consolas" w:hAnsi="Consolas"/>
+      <w:color w:val="7D9029"/>
+      <w:sz w:val="22"/>
     </w:rPr>
   </w:style>
   <w:style w:type="character" w:customStyle="1" w:styleId="RegionMarkerTok">
     <w:name w:val="RegionMarkerTok"/>
     <w:basedOn w:val="VerbatimChar"/>
-    <w:rPr/>
+    <w:rPr>
+      <w:rFonts w:ascii="Consolas" w:hAnsi="Consolas"/>
+      <w:sz w:val="22"/>
+    </w:rPr>
   </w:style>
   <w:style w:type="character" w:customStyle="1" w:styleId="InformationTok">
     <w:name w:val="InformationTok"/>
     <w:basedOn w:val="VerbatimChar"/>
     <w:rPr>
-      <w:color w:val="60a0b0"/>
+      <w:rFonts w:ascii="Consolas" w:hAnsi="Consolas"/>
       <w:b/>
       <w:i/>
+      <w:color w:val="60A0B0"/>
+      <w:sz w:val="22"/>
     </w:rPr>
   </w:style>
   <w:style w:type="character" w:customStyle="1" w:styleId="WarningTok">
     <w:name w:val="WarningTok"/>
     <w:basedOn w:val="VerbatimChar"/>
     <w:rPr>
-      <w:color w:val="60a0b0"/>
+      <w:rFonts w:ascii="Consolas" w:hAnsi="Consolas"/>
       <w:b/>
       <w:i/>
+      <w:color w:val="60A0B0"/>
+      <w:sz w:val="22"/>
     </w:rPr>
   </w:style>
   <w:style w:type="character" w:customStyle="1" w:styleId="AlertTok">
     <w:name w:val="AlertTok"/>
     <w:basedOn w:val="VerbatimChar"/>
     <w:rPr>
-      <w:color w:val="ff0000"/>
+      <w:rFonts w:ascii="Consolas" w:hAnsi="Consolas"/>
       <w:b/>
+      <w:color w:val="FF0000"/>
+      <w:sz w:val="22"/>
     </w:rPr>
   </w:style>
   <w:style w:type="character" w:customStyle="1" w:styleId="ErrorTok">
     <w:name w:val="ErrorTok"/>
     <w:basedOn w:val="VerbatimChar"/>
     <w:rPr>
-      <w:color w:val="ff0000"/>
+      <w:rFonts w:ascii="Consolas" w:hAnsi="Consolas"/>
       <w:b/>
+      <w:color w:val="FF0000"/>
+      <w:sz w:val="22"/>
     </w:rPr>
   </w:style>
   <w:style w:type="character" w:customStyle="1" w:styleId="NormalTok">
     <w:name w:val="NormalTok"/>
     <w:basedOn w:val="VerbatimChar"/>
-    <w:rPr/>
+    <w:rPr>
+      <w:rFonts w:ascii="Consolas" w:hAnsi="Consolas"/>
+      <w:sz w:val="22"/>
+    </w:rPr>
   </w:style>
 </w:styles>
 </file>

</xml_diff>